<commit_message>
adicionando diversos pseudo elementos CSS e finalizando layout desktop
</commit_message>
<xml_diff>
--- a/Notes.docx
+++ b/Notes.docx
@@ -9,7 +9,6 @@
         <w:rPr>
           <w:sz w:val="32"/>
           <w:szCs w:val="32"/>
-          <w:u w:val="single"/>
         </w:rPr>
       </w:pPr>
       <w:r>
@@ -20,6 +19,24 @@
         </w:rPr>
         <w:t>Notes</w:t>
       </w:r>
+      <w:r>
+        <w:rPr>
+          <w:sz w:val="32"/>
+          <w:szCs w:val="32"/>
+          <w:u w:val="single"/>
+        </w:rPr>
+        <w:t xml:space="preserve"> </w:t>
+      </w:r>
+      <w:proofErr w:type="spellStart"/>
+      <w:r>
+        <w:rPr>
+          <w:sz w:val="32"/>
+          <w:szCs w:val="32"/>
+          <w:u w:val="single"/>
+        </w:rPr>
+        <w:t>AluraBooks</w:t>
+      </w:r>
+      <w:proofErr w:type="spellEnd"/>
     </w:p>
     <w:p/>
     <w:p>
@@ -87,10 +104,2029 @@
       <w:r>
         <w:t>Desenvolver um menu hambúrguer interativo com HTML e CSS</w:t>
       </w:r>
+      <w:r>
+        <w:t xml:space="preserve"> (checar no código)</w:t>
+      </w:r>
+    </w:p>
+    <w:p>
+      <w:pPr>
+        <w:pStyle w:val="PargrafodaLista"/>
+        <w:numPr>
+          <w:ilvl w:val="0"/>
+          <w:numId w:val="2"/>
+        </w:numPr>
+      </w:pPr>
+      <w:r>
+        <w:rPr>
+          <w:b/>
+          <w:bCs/>
+          <w:i/>
+          <w:iCs/>
+        </w:rPr>
+        <w:t>&lt;</w:t>
+      </w:r>
+      <w:proofErr w:type="spellStart"/>
+      <w:r>
+        <w:rPr>
+          <w:b/>
+          <w:bCs/>
+          <w:i/>
+          <w:iCs/>
+        </w:rPr>
+        <w:t>hr</w:t>
+      </w:r>
+      <w:proofErr w:type="spellEnd"/>
+      <w:r>
+        <w:rPr>
+          <w:b/>
+          <w:bCs/>
+          <w:i/>
+          <w:iCs/>
+        </w:rPr>
+        <w:t>&gt;</w:t>
+      </w:r>
+      <w:r>
+        <w:t xml:space="preserve"> Essa </w:t>
+      </w:r>
+      <w:proofErr w:type="spellStart"/>
+      <w:r>
+        <w:t>tag</w:t>
+      </w:r>
+      <w:proofErr w:type="spellEnd"/>
+      <w:r>
+        <w:t xml:space="preserve"> constrói uma linha horizontal entre elementos, representa semanticamente uma quebra de conteúdo</w:t>
+      </w:r>
+    </w:p>
+    <w:p>
+      <w:pPr>
+        <w:pStyle w:val="PargrafodaLista"/>
+        <w:numPr>
+          <w:ilvl w:val="0"/>
+          <w:numId w:val="2"/>
+        </w:numPr>
+      </w:pPr>
+      <w:r>
+        <w:t xml:space="preserve">estrutura para media query mobile </w:t>
+      </w:r>
+      <w:proofErr w:type="spellStart"/>
+      <w:r>
+        <w:t>first</w:t>
+      </w:r>
+      <w:proofErr w:type="spellEnd"/>
+      <w:r>
+        <w:t xml:space="preserve">: </w:t>
+      </w:r>
+      <w:r>
+        <w:br/>
+        <w:t xml:space="preserve">(se fosse desktop </w:t>
+      </w:r>
+      <w:proofErr w:type="spellStart"/>
+      <w:r>
+        <w:t>first</w:t>
+      </w:r>
+      <w:proofErr w:type="spellEnd"/>
+      <w:r>
+        <w:t xml:space="preserve">, usaria </w:t>
+      </w:r>
+      <w:proofErr w:type="spellStart"/>
+      <w:r>
+        <w:t>max-width</w:t>
+      </w:r>
+      <w:proofErr w:type="spellEnd"/>
+      <w:r>
+        <w:t xml:space="preserve"> 480px por exemplo)</w:t>
+      </w:r>
+    </w:p>
+    <w:p>
+      <w:pPr>
+        <w:shd w:val="clear" w:color="auto" w:fill="1A1B26"/>
+        <w:spacing w:after="0" w:line="285" w:lineRule="atLeast"/>
+        <w:rPr>
+          <w:rFonts w:ascii="Consolas" w:eastAsia="Times New Roman" w:hAnsi="Consolas" w:cs="Times New Roman"/>
+          <w:color w:val="A9B1D6"/>
+          <w:sz w:val="21"/>
+          <w:szCs w:val="21"/>
+          <w:lang w:val="en-US" w:eastAsia="pt-BR"/>
+        </w:rPr>
+      </w:pPr>
+      <w:r>
+        <w:rPr>
+          <w:rFonts w:ascii="Consolas" w:eastAsia="Times New Roman" w:hAnsi="Consolas" w:cs="Times New Roman"/>
+          <w:color w:val="9D7CD8"/>
+          <w:sz w:val="21"/>
+          <w:szCs w:val="21"/>
+          <w:lang w:val="en-US" w:eastAsia="pt-BR"/>
+        </w:rPr>
+        <w:t>@media</w:t>
+      </w:r>
+      <w:r>
+        <w:rPr>
+          <w:rFonts w:ascii="Consolas" w:eastAsia="Times New Roman" w:hAnsi="Consolas" w:cs="Times New Roman"/>
+          <w:color w:val="A9B1D6"/>
+          <w:sz w:val="21"/>
+          <w:szCs w:val="21"/>
+          <w:lang w:val="en-US" w:eastAsia="pt-BR"/>
+        </w:rPr>
+        <w:t xml:space="preserve"> </w:t>
+      </w:r>
+      <w:r>
+        <w:rPr>
+          <w:rFonts w:ascii="Consolas" w:eastAsia="Times New Roman" w:hAnsi="Consolas" w:cs="Times New Roman"/>
+          <w:color w:val="FF9E64"/>
+          <w:sz w:val="21"/>
+          <w:szCs w:val="21"/>
+          <w:lang w:val="en-US" w:eastAsia="pt-BR"/>
+        </w:rPr>
+        <w:t>screen</w:t>
+      </w:r>
+      <w:r>
+        <w:rPr>
+          <w:rFonts w:ascii="Consolas" w:eastAsia="Times New Roman" w:hAnsi="Consolas" w:cs="Times New Roman"/>
+          <w:color w:val="A9B1D6"/>
+          <w:sz w:val="21"/>
+          <w:szCs w:val="21"/>
+          <w:lang w:val="en-US" w:eastAsia="pt-BR"/>
+        </w:rPr>
+        <w:t xml:space="preserve"> </w:t>
+      </w:r>
+      <w:r>
+        <w:rPr>
+          <w:rFonts w:ascii="Consolas" w:eastAsia="Times New Roman" w:hAnsi="Consolas" w:cs="Times New Roman"/>
+          <w:color w:val="BB9AF7"/>
+          <w:sz w:val="21"/>
+          <w:szCs w:val="21"/>
+          <w:lang w:val="en-US" w:eastAsia="pt-BR"/>
+        </w:rPr>
+        <w:t>and</w:t>
+      </w:r>
+      <w:r>
+        <w:rPr>
+          <w:rFonts w:ascii="Consolas" w:eastAsia="Times New Roman" w:hAnsi="Consolas" w:cs="Times New Roman"/>
+          <w:color w:val="A9B1D6"/>
+          <w:sz w:val="21"/>
+          <w:szCs w:val="21"/>
+          <w:lang w:val="en-US" w:eastAsia="pt-BR"/>
+        </w:rPr>
+        <w:t xml:space="preserve"> </w:t>
+      </w:r>
+      <w:r>
+        <w:rPr>
+          <w:rFonts w:ascii="Consolas" w:eastAsia="Times New Roman" w:hAnsi="Consolas" w:cs="Times New Roman"/>
+          <w:color w:val="9ABDF5"/>
+          <w:sz w:val="21"/>
+          <w:szCs w:val="21"/>
+          <w:lang w:val="en-US" w:eastAsia="pt-BR"/>
+        </w:rPr>
+        <w:t>(</w:t>
+      </w:r>
+      <w:r>
+        <w:rPr>
+          <w:rFonts w:ascii="Consolas" w:eastAsia="Times New Roman" w:hAnsi="Consolas" w:cs="Times New Roman"/>
+          <w:color w:val="7AA2F7"/>
+          <w:sz w:val="21"/>
+          <w:szCs w:val="21"/>
+          <w:lang w:val="en-US" w:eastAsia="pt-BR"/>
+        </w:rPr>
+        <w:t>min-width</w:t>
+      </w:r>
+      <w:r>
+        <w:rPr>
+          <w:rFonts w:ascii="Consolas" w:eastAsia="Times New Roman" w:hAnsi="Consolas" w:cs="Times New Roman"/>
+          <w:color w:val="89DDFF"/>
+          <w:sz w:val="21"/>
+          <w:szCs w:val="21"/>
+          <w:lang w:val="en-US" w:eastAsia="pt-BR"/>
+        </w:rPr>
+        <w:t>:</w:t>
+      </w:r>
+      <w:r>
+        <w:rPr>
+          <w:rFonts w:ascii="Consolas" w:eastAsia="Times New Roman" w:hAnsi="Consolas" w:cs="Times New Roman"/>
+          <w:color w:val="A9B1D6"/>
+          <w:sz w:val="21"/>
+          <w:szCs w:val="21"/>
+          <w:lang w:val="en-US" w:eastAsia="pt-BR"/>
+        </w:rPr>
+        <w:t xml:space="preserve"> </w:t>
+      </w:r>
+      <w:r>
+        <w:rPr>
+          <w:rFonts w:ascii="Consolas" w:eastAsia="Times New Roman" w:hAnsi="Consolas" w:cs="Times New Roman"/>
+          <w:color w:val="FF9E64"/>
+          <w:sz w:val="21"/>
+          <w:szCs w:val="21"/>
+          <w:lang w:val="en-US" w:eastAsia="pt-BR"/>
+        </w:rPr>
+        <w:t>1024</w:t>
+      </w:r>
+      <w:r>
+        <w:rPr>
+          <w:rFonts w:ascii="Consolas" w:eastAsia="Times New Roman" w:hAnsi="Consolas" w:cs="Times New Roman"/>
+          <w:color w:val="F7768E"/>
+          <w:sz w:val="21"/>
+          <w:szCs w:val="21"/>
+          <w:lang w:val="en-US" w:eastAsia="pt-BR"/>
+        </w:rPr>
+        <w:t>px</w:t>
+      </w:r>
+      <w:r>
+        <w:rPr>
+          <w:rFonts w:ascii="Consolas" w:eastAsia="Times New Roman" w:hAnsi="Consolas" w:cs="Times New Roman"/>
+          <w:color w:val="9ABDF5"/>
+          <w:sz w:val="21"/>
+          <w:szCs w:val="21"/>
+          <w:lang w:val="en-US" w:eastAsia="pt-BR"/>
+        </w:rPr>
+        <w:t>)</w:t>
+      </w:r>
+      <w:r>
+        <w:rPr>
+          <w:rFonts w:ascii="Consolas" w:eastAsia="Times New Roman" w:hAnsi="Consolas" w:cs="Times New Roman"/>
+          <w:color w:val="A9B1D6"/>
+          <w:sz w:val="21"/>
+          <w:szCs w:val="21"/>
+          <w:lang w:val="en-US" w:eastAsia="pt-BR"/>
+        </w:rPr>
+        <w:t xml:space="preserve"> </w:t>
+      </w:r>
+      <w:r>
+        <w:rPr>
+          <w:rFonts w:ascii="Consolas" w:eastAsia="Times New Roman" w:hAnsi="Consolas" w:cs="Times New Roman"/>
+          <w:color w:val="9ABDF5"/>
+          <w:sz w:val="21"/>
+          <w:szCs w:val="21"/>
+          <w:lang w:val="en-US" w:eastAsia="pt-BR"/>
+        </w:rPr>
+        <w:t>{</w:t>
+      </w:r>
+    </w:p>
+    <w:p>
+      <w:pPr>
+        <w:shd w:val="clear" w:color="auto" w:fill="1A1B26"/>
+        <w:spacing w:after="0" w:line="285" w:lineRule="atLeast"/>
+        <w:rPr>
+          <w:rFonts w:ascii="Consolas" w:eastAsia="Times New Roman" w:hAnsi="Consolas" w:cs="Times New Roman"/>
+          <w:color w:val="A9B1D6"/>
+          <w:sz w:val="21"/>
+          <w:szCs w:val="21"/>
+          <w:lang w:val="en-US" w:eastAsia="pt-BR"/>
+        </w:rPr>
+      </w:pPr>
+      <w:r>
+        <w:rPr>
+          <w:rFonts w:ascii="Consolas" w:eastAsia="Times New Roman" w:hAnsi="Consolas" w:cs="Times New Roman"/>
+          <w:color w:val="A9B1D6"/>
+          <w:sz w:val="21"/>
+          <w:szCs w:val="21"/>
+          <w:lang w:val="en-US" w:eastAsia="pt-BR"/>
+        </w:rPr>
+        <w:t xml:space="preserve">    </w:t>
+      </w:r>
+    </w:p>
+    <w:p>
+      <w:pPr>
+        <w:shd w:val="clear" w:color="auto" w:fill="1A1B26"/>
+        <w:spacing w:after="0" w:line="285" w:lineRule="atLeast"/>
+        <w:rPr>
+          <w:rFonts w:ascii="Consolas" w:eastAsia="Times New Roman" w:hAnsi="Consolas" w:cs="Times New Roman"/>
+          <w:color w:val="9ABDF5"/>
+          <w:sz w:val="21"/>
+          <w:szCs w:val="21"/>
+          <w:lang w:eastAsia="pt-BR"/>
+        </w:rPr>
+      </w:pPr>
+      <w:r>
+        <w:rPr>
+          <w:rFonts w:ascii="Consolas" w:eastAsia="Times New Roman" w:hAnsi="Consolas" w:cs="Times New Roman"/>
+          <w:color w:val="9ABDF5"/>
+          <w:sz w:val="21"/>
+          <w:szCs w:val="21"/>
+          <w:lang w:eastAsia="pt-BR"/>
+        </w:rPr>
+        <w:t>}</w:t>
+      </w:r>
+    </w:p>
+    <w:p/>
+    <w:p>
+      <w:pPr>
+        <w:pStyle w:val="PargrafodaLista"/>
+        <w:numPr>
+          <w:ilvl w:val="0"/>
+          <w:numId w:val="4"/>
+        </w:numPr>
+      </w:pPr>
+      <w:r>
+        <w:t>Combinadores CSS ??</w:t>
+      </w:r>
+    </w:p>
+    <w:p>
+      <w:pPr>
+        <w:pStyle w:val="PargrafodaLista"/>
+        <w:numPr>
+          <w:ilvl w:val="0"/>
+          <w:numId w:val="4"/>
+        </w:numPr>
+      </w:pPr>
+      <w:proofErr w:type="spellStart"/>
+      <w:r>
+        <w:t>webkit</w:t>
+      </w:r>
+      <w:proofErr w:type="spellEnd"/>
+      <w:r>
+        <w:t>?</w:t>
+      </w:r>
+    </w:p>
+    <w:p>
+      <w:pPr>
+        <w:pStyle w:val="PargrafodaLista"/>
+        <w:numPr>
+          <w:ilvl w:val="0"/>
+          <w:numId w:val="4"/>
+        </w:numPr>
+      </w:pPr>
+      <w:r>
+        <w:t xml:space="preserve">sobre as </w:t>
+      </w:r>
+      <w:proofErr w:type="spellStart"/>
+      <w:r>
+        <w:t>pseudo-classes</w:t>
+      </w:r>
+      <w:proofErr w:type="spellEnd"/>
+      <w:r>
+        <w:t>, seletores e combinadores CSS:</w:t>
+      </w:r>
       <w:bookmarkStart w:id="0" w:name="_GoBack"/>
       <w:bookmarkEnd w:id="0"/>
     </w:p>
-    <w:p/>
+    <w:tbl>
+      <w:tblPr>
+        <w:tblW w:w="9688" w:type="dxa"/>
+        <w:tblCellSpacing w:w="15" w:type="dxa"/>
+        <w:tblInd w:w="-609" w:type="dxa"/>
+        <w:tblBorders>
+          <w:top w:val="single" w:sz="6" w:space="0" w:color="DDDDDD"/>
+          <w:left w:val="single" w:sz="6" w:space="0" w:color="DDDDDD"/>
+          <w:bottom w:val="single" w:sz="6" w:space="0" w:color="DDDDDD"/>
+          <w:right w:val="single" w:sz="6" w:space="0" w:color="DDDDDD"/>
+        </w:tblBorders>
+        <w:shd w:val="clear" w:color="auto" w:fill="FFFFFF"/>
+        <w:tblCellMar>
+          <w:left w:w="0" w:type="dxa"/>
+          <w:right w:w="0" w:type="dxa"/>
+        </w:tblCellMar>
+        <w:tblLook w:val="04A0" w:firstRow="1" w:lastRow="0" w:firstColumn="1" w:lastColumn="0" w:noHBand="0" w:noVBand="1"/>
+      </w:tblPr>
+      <w:tblGrid>
+        <w:gridCol w:w="828"/>
+        <w:gridCol w:w="5406"/>
+        <w:gridCol w:w="3484"/>
+      </w:tblGrid>
+      <w:tr>
+        <w:trPr>
+          <w:trHeight w:val="333"/>
+          <w:tblHeader/>
+          <w:tblCellSpacing w:w="15" w:type="dxa"/>
+        </w:trPr>
+        <w:tc>
+          <w:tcPr>
+            <w:tcW w:w="768" w:type="dxa"/>
+            <w:shd w:val="clear" w:color="auto" w:fill="F5F5F5"/>
+            <w:vAlign w:val="center"/>
+            <w:hideMark/>
+          </w:tcPr>
+          <w:p>
+            <w:pPr>
+              <w:spacing w:after="0" w:line="240" w:lineRule="auto"/>
+              <w:jc w:val="center"/>
+              <w:rPr>
+                <w:rFonts w:ascii="Times New Roman" w:eastAsia="Times New Roman" w:hAnsi="Times New Roman" w:cs="Times New Roman"/>
+                <w:b/>
+                <w:bCs/>
+                <w:color w:val="222222"/>
+                <w:sz w:val="20"/>
+                <w:szCs w:val="20"/>
+                <w:lang w:eastAsia="pt-BR"/>
+              </w:rPr>
+            </w:pPr>
+            <w:proofErr w:type="spellStart"/>
+            <w:r>
+              <w:rPr>
+                <w:rFonts w:ascii="Times New Roman" w:eastAsia="Times New Roman" w:hAnsi="Times New Roman" w:cs="Times New Roman"/>
+                <w:b/>
+                <w:bCs/>
+                <w:color w:val="222222"/>
+                <w:sz w:val="20"/>
+                <w:szCs w:val="20"/>
+                <w:lang w:eastAsia="pt-BR"/>
+              </w:rPr>
+              <w:t>Pseudo-classe</w:t>
+            </w:r>
+            <w:proofErr w:type="spellEnd"/>
+          </w:p>
+        </w:tc>
+        <w:tc>
+          <w:tcPr>
+            <w:tcW w:w="0" w:type="auto"/>
+            <w:shd w:val="clear" w:color="auto" w:fill="F5F5F5"/>
+            <w:vAlign w:val="center"/>
+            <w:hideMark/>
+          </w:tcPr>
+          <w:p>
+            <w:pPr>
+              <w:spacing w:after="0" w:line="240" w:lineRule="auto"/>
+              <w:jc w:val="center"/>
+              <w:rPr>
+                <w:rFonts w:ascii="Times New Roman" w:eastAsia="Times New Roman" w:hAnsi="Times New Roman" w:cs="Times New Roman"/>
+                <w:b/>
+                <w:bCs/>
+                <w:color w:val="222222"/>
+                <w:sz w:val="20"/>
+                <w:szCs w:val="20"/>
+                <w:lang w:eastAsia="pt-BR"/>
+              </w:rPr>
+            </w:pPr>
+            <w:r>
+              <w:rPr>
+                <w:rFonts w:ascii="Times New Roman" w:eastAsia="Times New Roman" w:hAnsi="Times New Roman" w:cs="Times New Roman"/>
+                <w:b/>
+                <w:bCs/>
+                <w:color w:val="222222"/>
+                <w:sz w:val="20"/>
+                <w:szCs w:val="20"/>
+                <w:lang w:eastAsia="pt-BR"/>
+              </w:rPr>
+              <w:t>Descrição</w:t>
+            </w:r>
+          </w:p>
+        </w:tc>
+        <w:tc>
+          <w:tcPr>
+            <w:tcW w:w="3424" w:type="dxa"/>
+            <w:shd w:val="clear" w:color="auto" w:fill="F5F5F5"/>
+            <w:vAlign w:val="center"/>
+            <w:hideMark/>
+          </w:tcPr>
+          <w:p>
+            <w:pPr>
+              <w:spacing w:after="0" w:line="240" w:lineRule="auto"/>
+              <w:jc w:val="center"/>
+              <w:rPr>
+                <w:rFonts w:ascii="Times New Roman" w:eastAsia="Times New Roman" w:hAnsi="Times New Roman" w:cs="Times New Roman"/>
+                <w:b/>
+                <w:bCs/>
+                <w:color w:val="222222"/>
+                <w:sz w:val="20"/>
+                <w:szCs w:val="20"/>
+                <w:lang w:eastAsia="pt-BR"/>
+              </w:rPr>
+            </w:pPr>
+            <w:r>
+              <w:rPr>
+                <w:rFonts w:ascii="Times New Roman" w:eastAsia="Times New Roman" w:hAnsi="Times New Roman" w:cs="Times New Roman"/>
+                <w:b/>
+                <w:bCs/>
+                <w:color w:val="222222"/>
+                <w:sz w:val="20"/>
+                <w:szCs w:val="20"/>
+                <w:lang w:eastAsia="pt-BR"/>
+              </w:rPr>
+              <w:t>Exemplo</w:t>
+            </w:r>
+          </w:p>
+        </w:tc>
+      </w:tr>
+      <w:tr>
+        <w:trPr>
+          <w:trHeight w:val="166"/>
+          <w:tblCellSpacing w:w="15" w:type="dxa"/>
+        </w:trPr>
+        <w:tc>
+          <w:tcPr>
+            <w:tcW w:w="768" w:type="dxa"/>
+            <w:shd w:val="clear" w:color="auto" w:fill="FFFFFF"/>
+            <w:noWrap/>
+            <w:vAlign w:val="center"/>
+            <w:hideMark/>
+          </w:tcPr>
+          <w:p>
+            <w:pPr>
+              <w:spacing w:after="0" w:line="240" w:lineRule="auto"/>
+              <w:rPr>
+                <w:rFonts w:ascii="Times New Roman" w:eastAsia="Times New Roman" w:hAnsi="Times New Roman" w:cs="Times New Roman"/>
+                <w:color w:val="222222"/>
+                <w:sz w:val="20"/>
+                <w:szCs w:val="20"/>
+                <w:lang w:eastAsia="pt-BR"/>
+              </w:rPr>
+            </w:pPr>
+            <w:r>
+              <w:rPr>
+                <w:rFonts w:ascii="Times New Roman" w:eastAsia="Times New Roman" w:hAnsi="Times New Roman" w:cs="Times New Roman"/>
+                <w:color w:val="222222"/>
+                <w:sz w:val="20"/>
+                <w:szCs w:val="20"/>
+                <w:lang w:eastAsia="pt-BR"/>
+              </w:rPr>
+              <w:t>:</w:t>
+            </w:r>
+            <w:proofErr w:type="spellStart"/>
+            <w:r>
+              <w:rPr>
+                <w:rFonts w:ascii="Times New Roman" w:eastAsia="Times New Roman" w:hAnsi="Times New Roman" w:cs="Times New Roman"/>
+                <w:color w:val="222222"/>
+                <w:sz w:val="20"/>
+                <w:szCs w:val="20"/>
+                <w:lang w:eastAsia="pt-BR"/>
+              </w:rPr>
+              <w:t>active</w:t>
+            </w:r>
+            <w:proofErr w:type="spellEnd"/>
+          </w:p>
+        </w:tc>
+        <w:tc>
+          <w:tcPr>
+            <w:tcW w:w="0" w:type="auto"/>
+            <w:shd w:val="clear" w:color="auto" w:fill="FFFFFF"/>
+            <w:noWrap/>
+            <w:vAlign w:val="center"/>
+            <w:hideMark/>
+          </w:tcPr>
+          <w:p>
+            <w:pPr>
+              <w:spacing w:after="0" w:line="240" w:lineRule="auto"/>
+              <w:rPr>
+                <w:rFonts w:ascii="Times New Roman" w:eastAsia="Times New Roman" w:hAnsi="Times New Roman" w:cs="Times New Roman"/>
+                <w:color w:val="222222"/>
+                <w:sz w:val="20"/>
+                <w:szCs w:val="20"/>
+                <w:lang w:eastAsia="pt-BR"/>
+              </w:rPr>
+            </w:pPr>
+            <w:r>
+              <w:rPr>
+                <w:rFonts w:ascii="Times New Roman" w:eastAsia="Times New Roman" w:hAnsi="Times New Roman" w:cs="Times New Roman"/>
+                <w:color w:val="222222"/>
+                <w:sz w:val="20"/>
+                <w:szCs w:val="20"/>
+                <w:lang w:eastAsia="pt-BR"/>
+              </w:rPr>
+              <w:t>Link que está ativo.</w:t>
+            </w:r>
+          </w:p>
+        </w:tc>
+        <w:tc>
+          <w:tcPr>
+            <w:tcW w:w="3424" w:type="dxa"/>
+            <w:shd w:val="clear" w:color="auto" w:fill="FFFFFF"/>
+            <w:noWrap/>
+            <w:vAlign w:val="center"/>
+            <w:hideMark/>
+          </w:tcPr>
+          <w:p>
+            <w:pPr>
+              <w:spacing w:after="0" w:line="240" w:lineRule="auto"/>
+              <w:rPr>
+                <w:rFonts w:ascii="Times New Roman" w:eastAsia="Times New Roman" w:hAnsi="Times New Roman" w:cs="Times New Roman"/>
+                <w:color w:val="222222"/>
+                <w:sz w:val="20"/>
+                <w:szCs w:val="20"/>
+                <w:lang w:eastAsia="pt-BR"/>
+              </w:rPr>
+            </w:pPr>
+            <w:r>
+              <w:rPr>
+                <w:rFonts w:ascii="Times New Roman" w:eastAsia="Times New Roman" w:hAnsi="Times New Roman" w:cs="Times New Roman"/>
+                <w:color w:val="222222"/>
+                <w:sz w:val="20"/>
+                <w:szCs w:val="20"/>
+                <w:lang w:eastAsia="pt-BR"/>
+              </w:rPr>
+              <w:t>Um link sendo clicado.</w:t>
+            </w:r>
+          </w:p>
+        </w:tc>
+      </w:tr>
+      <w:tr>
+        <w:trPr>
+          <w:trHeight w:val="166"/>
+          <w:tblCellSpacing w:w="15" w:type="dxa"/>
+        </w:trPr>
+        <w:tc>
+          <w:tcPr>
+            <w:tcW w:w="768" w:type="dxa"/>
+            <w:shd w:val="clear" w:color="auto" w:fill="FFFFFF"/>
+            <w:noWrap/>
+            <w:vAlign w:val="center"/>
+            <w:hideMark/>
+          </w:tcPr>
+          <w:p>
+            <w:pPr>
+              <w:spacing w:after="0" w:line="240" w:lineRule="auto"/>
+              <w:rPr>
+                <w:rFonts w:ascii="Times New Roman" w:eastAsia="Times New Roman" w:hAnsi="Times New Roman" w:cs="Times New Roman"/>
+                <w:color w:val="222222"/>
+                <w:sz w:val="20"/>
+                <w:szCs w:val="20"/>
+                <w:lang w:eastAsia="pt-BR"/>
+              </w:rPr>
+            </w:pPr>
+            <w:r>
+              <w:rPr>
+                <w:rFonts w:ascii="Times New Roman" w:eastAsia="Times New Roman" w:hAnsi="Times New Roman" w:cs="Times New Roman"/>
+                <w:color w:val="222222"/>
+                <w:sz w:val="20"/>
+                <w:szCs w:val="20"/>
+                <w:lang w:eastAsia="pt-BR"/>
+              </w:rPr>
+              <w:t>:</w:t>
+            </w:r>
+            <w:proofErr w:type="spellStart"/>
+            <w:r>
+              <w:rPr>
+                <w:rFonts w:ascii="Times New Roman" w:eastAsia="Times New Roman" w:hAnsi="Times New Roman" w:cs="Times New Roman"/>
+                <w:color w:val="222222"/>
+                <w:sz w:val="20"/>
+                <w:szCs w:val="20"/>
+                <w:lang w:eastAsia="pt-BR"/>
+              </w:rPr>
+              <w:t>disabled</w:t>
+            </w:r>
+            <w:proofErr w:type="spellEnd"/>
+          </w:p>
+        </w:tc>
+        <w:tc>
+          <w:tcPr>
+            <w:tcW w:w="0" w:type="auto"/>
+            <w:shd w:val="clear" w:color="auto" w:fill="FFFFFF"/>
+            <w:noWrap/>
+            <w:vAlign w:val="center"/>
+            <w:hideMark/>
+          </w:tcPr>
+          <w:p>
+            <w:pPr>
+              <w:spacing w:after="0" w:line="240" w:lineRule="auto"/>
+              <w:rPr>
+                <w:rFonts w:ascii="Times New Roman" w:eastAsia="Times New Roman" w:hAnsi="Times New Roman" w:cs="Times New Roman"/>
+                <w:color w:val="222222"/>
+                <w:sz w:val="20"/>
+                <w:szCs w:val="20"/>
+                <w:lang w:eastAsia="pt-BR"/>
+              </w:rPr>
+            </w:pPr>
+            <w:r>
+              <w:rPr>
+                <w:rFonts w:ascii="Times New Roman" w:eastAsia="Times New Roman" w:hAnsi="Times New Roman" w:cs="Times New Roman"/>
+                <w:color w:val="222222"/>
+                <w:sz w:val="20"/>
+                <w:szCs w:val="20"/>
+                <w:lang w:eastAsia="pt-BR"/>
+              </w:rPr>
+              <w:t>Elemento desativado.</w:t>
+            </w:r>
+          </w:p>
+        </w:tc>
+        <w:tc>
+          <w:tcPr>
+            <w:tcW w:w="3424" w:type="dxa"/>
+            <w:shd w:val="clear" w:color="auto" w:fill="FFFFFF"/>
+            <w:noWrap/>
+            <w:vAlign w:val="center"/>
+            <w:hideMark/>
+          </w:tcPr>
+          <w:p>
+            <w:pPr>
+              <w:spacing w:after="0" w:line="240" w:lineRule="auto"/>
+              <w:rPr>
+                <w:rFonts w:ascii="Times New Roman" w:eastAsia="Times New Roman" w:hAnsi="Times New Roman" w:cs="Times New Roman"/>
+                <w:color w:val="222222"/>
+                <w:sz w:val="20"/>
+                <w:szCs w:val="20"/>
+                <w:lang w:eastAsia="pt-BR"/>
+              </w:rPr>
+            </w:pPr>
+            <w:r>
+              <w:rPr>
+                <w:rFonts w:ascii="Times New Roman" w:eastAsia="Times New Roman" w:hAnsi="Times New Roman" w:cs="Times New Roman"/>
+                <w:color w:val="222222"/>
+                <w:sz w:val="20"/>
+                <w:szCs w:val="20"/>
+                <w:lang w:eastAsia="pt-BR"/>
+              </w:rPr>
+              <w:t>Um input que não pode ser preenchido.</w:t>
+            </w:r>
+          </w:p>
+        </w:tc>
+      </w:tr>
+      <w:tr>
+        <w:trPr>
+          <w:trHeight w:val="342"/>
+          <w:tblCellSpacing w:w="15" w:type="dxa"/>
+        </w:trPr>
+        <w:tc>
+          <w:tcPr>
+            <w:tcW w:w="768" w:type="dxa"/>
+            <w:shd w:val="clear" w:color="auto" w:fill="FFFFFF"/>
+            <w:noWrap/>
+            <w:vAlign w:val="center"/>
+            <w:hideMark/>
+          </w:tcPr>
+          <w:p>
+            <w:pPr>
+              <w:spacing w:after="0" w:line="240" w:lineRule="auto"/>
+              <w:rPr>
+                <w:rFonts w:ascii="Times New Roman" w:eastAsia="Times New Roman" w:hAnsi="Times New Roman" w:cs="Times New Roman"/>
+                <w:color w:val="222222"/>
+                <w:sz w:val="20"/>
+                <w:szCs w:val="20"/>
+                <w:lang w:eastAsia="pt-BR"/>
+              </w:rPr>
+            </w:pPr>
+            <w:r>
+              <w:rPr>
+                <w:rFonts w:ascii="Times New Roman" w:eastAsia="Times New Roman" w:hAnsi="Times New Roman" w:cs="Times New Roman"/>
+                <w:color w:val="222222"/>
+                <w:sz w:val="20"/>
+                <w:szCs w:val="20"/>
+                <w:lang w:eastAsia="pt-BR"/>
+              </w:rPr>
+              <w:t>:</w:t>
+            </w:r>
+            <w:proofErr w:type="spellStart"/>
+            <w:r>
+              <w:rPr>
+                <w:rFonts w:ascii="Times New Roman" w:eastAsia="Times New Roman" w:hAnsi="Times New Roman" w:cs="Times New Roman"/>
+                <w:color w:val="222222"/>
+                <w:sz w:val="20"/>
+                <w:szCs w:val="20"/>
+                <w:lang w:eastAsia="pt-BR"/>
+              </w:rPr>
+              <w:t>focus</w:t>
+            </w:r>
+            <w:proofErr w:type="spellEnd"/>
+          </w:p>
+        </w:tc>
+        <w:tc>
+          <w:tcPr>
+            <w:tcW w:w="0" w:type="auto"/>
+            <w:shd w:val="clear" w:color="auto" w:fill="FFFFFF"/>
+            <w:noWrap/>
+            <w:vAlign w:val="center"/>
+            <w:hideMark/>
+          </w:tcPr>
+          <w:p>
+            <w:pPr>
+              <w:spacing w:after="0" w:line="240" w:lineRule="auto"/>
+              <w:rPr>
+                <w:rFonts w:ascii="Times New Roman" w:eastAsia="Times New Roman" w:hAnsi="Times New Roman" w:cs="Times New Roman"/>
+                <w:color w:val="222222"/>
+                <w:sz w:val="20"/>
+                <w:szCs w:val="20"/>
+                <w:lang w:eastAsia="pt-BR"/>
+              </w:rPr>
+            </w:pPr>
+            <w:r>
+              <w:rPr>
+                <w:rFonts w:ascii="Times New Roman" w:eastAsia="Times New Roman" w:hAnsi="Times New Roman" w:cs="Times New Roman"/>
+                <w:color w:val="222222"/>
+                <w:sz w:val="20"/>
+                <w:szCs w:val="20"/>
+                <w:lang w:eastAsia="pt-BR"/>
+              </w:rPr>
+              <w:t>Elemento recebendo foco ao ser selecionado por mouse ou teclado.</w:t>
+            </w:r>
+          </w:p>
+        </w:tc>
+        <w:tc>
+          <w:tcPr>
+            <w:tcW w:w="3424" w:type="dxa"/>
+            <w:shd w:val="clear" w:color="auto" w:fill="FFFFFF"/>
+            <w:noWrap/>
+            <w:vAlign w:val="center"/>
+            <w:hideMark/>
+          </w:tcPr>
+          <w:p>
+            <w:pPr>
+              <w:spacing w:after="0" w:line="240" w:lineRule="auto"/>
+              <w:rPr>
+                <w:rFonts w:ascii="Times New Roman" w:eastAsia="Times New Roman" w:hAnsi="Times New Roman" w:cs="Times New Roman"/>
+                <w:color w:val="222222"/>
+                <w:sz w:val="20"/>
+                <w:szCs w:val="20"/>
+                <w:lang w:eastAsia="pt-BR"/>
+              </w:rPr>
+            </w:pPr>
+            <w:r>
+              <w:rPr>
+                <w:rFonts w:ascii="Times New Roman" w:eastAsia="Times New Roman" w:hAnsi="Times New Roman" w:cs="Times New Roman"/>
+                <w:color w:val="222222"/>
+                <w:sz w:val="20"/>
+                <w:szCs w:val="20"/>
+                <w:lang w:eastAsia="pt-BR"/>
+              </w:rPr>
+              <w:t>Campo de um formulário.</w:t>
+            </w:r>
+          </w:p>
+        </w:tc>
+      </w:tr>
+      <w:tr>
+        <w:trPr>
+          <w:trHeight w:val="166"/>
+          <w:tblCellSpacing w:w="15" w:type="dxa"/>
+        </w:trPr>
+        <w:tc>
+          <w:tcPr>
+            <w:tcW w:w="768" w:type="dxa"/>
+            <w:shd w:val="clear" w:color="auto" w:fill="FFFFFF"/>
+            <w:noWrap/>
+            <w:vAlign w:val="center"/>
+            <w:hideMark/>
+          </w:tcPr>
+          <w:p>
+            <w:pPr>
+              <w:spacing w:after="0" w:line="240" w:lineRule="auto"/>
+              <w:rPr>
+                <w:rFonts w:ascii="Times New Roman" w:eastAsia="Times New Roman" w:hAnsi="Times New Roman" w:cs="Times New Roman"/>
+                <w:color w:val="222222"/>
+                <w:sz w:val="20"/>
+                <w:szCs w:val="20"/>
+                <w:lang w:eastAsia="pt-BR"/>
+              </w:rPr>
+            </w:pPr>
+            <w:r>
+              <w:rPr>
+                <w:rFonts w:ascii="Times New Roman" w:eastAsia="Times New Roman" w:hAnsi="Times New Roman" w:cs="Times New Roman"/>
+                <w:color w:val="222222"/>
+                <w:sz w:val="20"/>
+                <w:szCs w:val="20"/>
+                <w:lang w:eastAsia="pt-BR"/>
+              </w:rPr>
+              <w:t>:link</w:t>
+            </w:r>
+          </w:p>
+        </w:tc>
+        <w:tc>
+          <w:tcPr>
+            <w:tcW w:w="0" w:type="auto"/>
+            <w:shd w:val="clear" w:color="auto" w:fill="FFFFFF"/>
+            <w:noWrap/>
+            <w:vAlign w:val="center"/>
+            <w:hideMark/>
+          </w:tcPr>
+          <w:p>
+            <w:pPr>
+              <w:spacing w:after="0" w:line="240" w:lineRule="auto"/>
+              <w:rPr>
+                <w:rFonts w:ascii="Times New Roman" w:eastAsia="Times New Roman" w:hAnsi="Times New Roman" w:cs="Times New Roman"/>
+                <w:color w:val="222222"/>
+                <w:sz w:val="20"/>
+                <w:szCs w:val="20"/>
+                <w:lang w:eastAsia="pt-BR"/>
+              </w:rPr>
+            </w:pPr>
+            <w:r>
+              <w:rPr>
+                <w:rFonts w:ascii="Times New Roman" w:eastAsia="Times New Roman" w:hAnsi="Times New Roman" w:cs="Times New Roman"/>
+                <w:color w:val="222222"/>
+                <w:sz w:val="20"/>
+                <w:szCs w:val="20"/>
+                <w:lang w:eastAsia="pt-BR"/>
+              </w:rPr>
+              <w:t>Cor dos links.</w:t>
+            </w:r>
+          </w:p>
+        </w:tc>
+        <w:tc>
+          <w:tcPr>
+            <w:tcW w:w="3424" w:type="dxa"/>
+            <w:shd w:val="clear" w:color="auto" w:fill="FFFFFF"/>
+            <w:noWrap/>
+            <w:vAlign w:val="center"/>
+            <w:hideMark/>
+          </w:tcPr>
+          <w:p>
+            <w:pPr>
+              <w:spacing w:after="0" w:line="240" w:lineRule="auto"/>
+              <w:rPr>
+                <w:rFonts w:ascii="Times New Roman" w:eastAsia="Times New Roman" w:hAnsi="Times New Roman" w:cs="Times New Roman"/>
+                <w:color w:val="222222"/>
+                <w:sz w:val="20"/>
+                <w:szCs w:val="20"/>
+                <w:lang w:eastAsia="pt-BR"/>
+              </w:rPr>
+            </w:pPr>
+            <w:proofErr w:type="spellStart"/>
+            <w:r>
+              <w:rPr>
+                <w:rFonts w:ascii="Times New Roman" w:eastAsia="Times New Roman" w:hAnsi="Times New Roman" w:cs="Times New Roman"/>
+                <w:color w:val="222222"/>
+                <w:sz w:val="20"/>
+                <w:szCs w:val="20"/>
+                <w:lang w:eastAsia="pt-BR"/>
+              </w:rPr>
+              <w:t>Tag</w:t>
+            </w:r>
+            <w:proofErr w:type="spellEnd"/>
+            <w:r>
+              <w:rPr>
+                <w:rFonts w:ascii="Times New Roman" w:eastAsia="Times New Roman" w:hAnsi="Times New Roman" w:cs="Times New Roman"/>
+                <w:color w:val="222222"/>
+                <w:sz w:val="20"/>
+                <w:szCs w:val="20"/>
+                <w:lang w:eastAsia="pt-BR"/>
+              </w:rPr>
+              <w:t> </w:t>
+            </w:r>
+            <w:r>
+              <w:rPr>
+                <w:rFonts w:ascii="Courier New" w:eastAsia="Times New Roman" w:hAnsi="Courier New" w:cs="Courier New"/>
+                <w:color w:val="FFFFFF"/>
+                <w:sz w:val="16"/>
+                <w:szCs w:val="16"/>
+                <w:shd w:val="clear" w:color="auto" w:fill="272822"/>
+                <w:lang w:eastAsia="pt-BR"/>
+              </w:rPr>
+              <w:t>&lt;a&gt;</w:t>
+            </w:r>
+            <w:r>
+              <w:rPr>
+                <w:rFonts w:ascii="Times New Roman" w:eastAsia="Times New Roman" w:hAnsi="Times New Roman" w:cs="Times New Roman"/>
+                <w:color w:val="222222"/>
+                <w:sz w:val="20"/>
+                <w:szCs w:val="20"/>
+                <w:lang w:eastAsia="pt-BR"/>
+              </w:rPr>
+              <w:t> em geral.</w:t>
+            </w:r>
+          </w:p>
+        </w:tc>
+      </w:tr>
+      <w:tr>
+        <w:trPr>
+          <w:trHeight w:val="534"/>
+          <w:tblCellSpacing w:w="15" w:type="dxa"/>
+        </w:trPr>
+        <w:tc>
+          <w:tcPr>
+            <w:tcW w:w="768" w:type="dxa"/>
+            <w:shd w:val="clear" w:color="auto" w:fill="FFFFFF"/>
+            <w:noWrap/>
+            <w:vAlign w:val="center"/>
+            <w:hideMark/>
+          </w:tcPr>
+          <w:p>
+            <w:pPr>
+              <w:spacing w:after="0" w:line="240" w:lineRule="auto"/>
+              <w:rPr>
+                <w:rFonts w:ascii="Times New Roman" w:eastAsia="Times New Roman" w:hAnsi="Times New Roman" w:cs="Times New Roman"/>
+                <w:color w:val="222222"/>
+                <w:sz w:val="20"/>
+                <w:szCs w:val="20"/>
+                <w:lang w:eastAsia="pt-BR"/>
+              </w:rPr>
+            </w:pPr>
+            <w:r>
+              <w:rPr>
+                <w:rFonts w:ascii="Times New Roman" w:eastAsia="Times New Roman" w:hAnsi="Times New Roman" w:cs="Times New Roman"/>
+                <w:color w:val="222222"/>
+                <w:sz w:val="20"/>
+                <w:szCs w:val="20"/>
+                <w:lang w:eastAsia="pt-BR"/>
+              </w:rPr>
+              <w:t>:</w:t>
+            </w:r>
+            <w:proofErr w:type="spellStart"/>
+            <w:r>
+              <w:rPr>
+                <w:rFonts w:ascii="Times New Roman" w:eastAsia="Times New Roman" w:hAnsi="Times New Roman" w:cs="Times New Roman"/>
+                <w:color w:val="222222"/>
+                <w:sz w:val="20"/>
+                <w:szCs w:val="20"/>
+                <w:lang w:eastAsia="pt-BR"/>
+              </w:rPr>
+              <w:t>visited</w:t>
+            </w:r>
+            <w:proofErr w:type="spellEnd"/>
+          </w:p>
+        </w:tc>
+        <w:tc>
+          <w:tcPr>
+            <w:tcW w:w="0" w:type="auto"/>
+            <w:shd w:val="clear" w:color="auto" w:fill="FFFFFF"/>
+            <w:noWrap/>
+            <w:vAlign w:val="center"/>
+            <w:hideMark/>
+          </w:tcPr>
+          <w:p>
+            <w:pPr>
+              <w:spacing w:after="0" w:line="240" w:lineRule="auto"/>
+              <w:rPr>
+                <w:rFonts w:ascii="Times New Roman" w:eastAsia="Times New Roman" w:hAnsi="Times New Roman" w:cs="Times New Roman"/>
+                <w:color w:val="222222"/>
+                <w:sz w:val="20"/>
+                <w:szCs w:val="20"/>
+                <w:lang w:eastAsia="pt-BR"/>
+              </w:rPr>
+            </w:pPr>
+            <w:r>
+              <w:rPr>
+                <w:rFonts w:ascii="Times New Roman" w:eastAsia="Times New Roman" w:hAnsi="Times New Roman" w:cs="Times New Roman"/>
+                <w:color w:val="222222"/>
+                <w:sz w:val="20"/>
+                <w:szCs w:val="20"/>
+                <w:lang w:eastAsia="pt-BR"/>
+              </w:rPr>
+              <w:t>Cor dos links que já foram visitados.</w:t>
+            </w:r>
+          </w:p>
+        </w:tc>
+        <w:tc>
+          <w:tcPr>
+            <w:tcW w:w="3424" w:type="dxa"/>
+            <w:shd w:val="clear" w:color="auto" w:fill="FFFFFF"/>
+            <w:noWrap/>
+            <w:vAlign w:val="center"/>
+            <w:hideMark/>
+          </w:tcPr>
+          <w:p>
+            <w:pPr>
+              <w:spacing w:after="0" w:line="240" w:lineRule="auto"/>
+              <w:rPr>
+                <w:rFonts w:ascii="Times New Roman" w:eastAsia="Times New Roman" w:hAnsi="Times New Roman" w:cs="Times New Roman"/>
+                <w:color w:val="222222"/>
+                <w:sz w:val="20"/>
+                <w:szCs w:val="20"/>
+                <w:lang w:eastAsia="pt-BR"/>
+              </w:rPr>
+            </w:pPr>
+            <w:r>
+              <w:rPr>
+                <w:rFonts w:ascii="Times New Roman" w:eastAsia="Times New Roman" w:hAnsi="Times New Roman" w:cs="Times New Roman"/>
+                <w:color w:val="222222"/>
+                <w:sz w:val="20"/>
+                <w:szCs w:val="20"/>
+                <w:lang w:eastAsia="pt-BR"/>
+              </w:rPr>
+              <w:t xml:space="preserve">É utilizado em </w:t>
+            </w:r>
+            <w:proofErr w:type="spellStart"/>
+            <w:r>
+              <w:rPr>
+                <w:rFonts w:ascii="Times New Roman" w:eastAsia="Times New Roman" w:hAnsi="Times New Roman" w:cs="Times New Roman"/>
+                <w:color w:val="222222"/>
+                <w:sz w:val="20"/>
+                <w:szCs w:val="20"/>
+                <w:lang w:eastAsia="pt-BR"/>
+              </w:rPr>
+              <w:t>tags</w:t>
+            </w:r>
+            <w:proofErr w:type="spellEnd"/>
+            <w:r>
+              <w:rPr>
+                <w:rFonts w:ascii="Times New Roman" w:eastAsia="Times New Roman" w:hAnsi="Times New Roman" w:cs="Times New Roman"/>
+                <w:color w:val="222222"/>
+                <w:sz w:val="20"/>
+                <w:szCs w:val="20"/>
+                <w:lang w:eastAsia="pt-BR"/>
+              </w:rPr>
+              <w:t> </w:t>
+            </w:r>
+            <w:r>
+              <w:rPr>
+                <w:rFonts w:ascii="Courier New" w:eastAsia="Times New Roman" w:hAnsi="Courier New" w:cs="Courier New"/>
+                <w:color w:val="FFFFFF"/>
+                <w:sz w:val="16"/>
+                <w:szCs w:val="16"/>
+                <w:shd w:val="clear" w:color="auto" w:fill="272822"/>
+                <w:lang w:eastAsia="pt-BR"/>
+              </w:rPr>
+              <w:t>&lt;a</w:t>
+            </w:r>
+            <w:proofErr w:type="gramStart"/>
+            <w:r>
+              <w:rPr>
+                <w:rFonts w:ascii="Courier New" w:eastAsia="Times New Roman" w:hAnsi="Courier New" w:cs="Courier New"/>
+                <w:color w:val="FFFFFF"/>
+                <w:sz w:val="16"/>
+                <w:szCs w:val="16"/>
+                <w:shd w:val="clear" w:color="auto" w:fill="272822"/>
+                <w:lang w:eastAsia="pt-BR"/>
+              </w:rPr>
+              <w:t>&gt;</w:t>
+            </w:r>
+            <w:proofErr w:type="gramEnd"/>
+            <w:r>
+              <w:rPr>
+                <w:rFonts w:ascii="Times New Roman" w:eastAsia="Times New Roman" w:hAnsi="Times New Roman" w:cs="Times New Roman"/>
+                <w:color w:val="222222"/>
+                <w:sz w:val="20"/>
+                <w:szCs w:val="20"/>
+                <w:lang w:eastAsia="pt-BR"/>
+              </w:rPr>
+              <w:t> mas só aparecem quando já foram clicadas.</w:t>
+            </w:r>
+          </w:p>
+        </w:tc>
+      </w:tr>
+    </w:tbl>
+    <w:p>
+      <w:pPr>
+        <w:rPr>
+          <w:sz w:val="18"/>
+          <w:szCs w:val="18"/>
+        </w:rPr>
+      </w:pPr>
+    </w:p>
+    <w:tbl>
+      <w:tblPr>
+        <w:tblW w:w="9215" w:type="dxa"/>
+        <w:tblCellSpacing w:w="15" w:type="dxa"/>
+        <w:tblInd w:w="-292" w:type="dxa"/>
+        <w:tblBorders>
+          <w:top w:val="single" w:sz="6" w:space="0" w:color="DDDDDD"/>
+          <w:left w:val="single" w:sz="6" w:space="0" w:color="DDDDDD"/>
+          <w:bottom w:val="single" w:sz="6" w:space="0" w:color="DDDDDD"/>
+          <w:right w:val="single" w:sz="6" w:space="0" w:color="DDDDDD"/>
+        </w:tblBorders>
+        <w:shd w:val="clear" w:color="auto" w:fill="FFFFFF"/>
+        <w:tblCellMar>
+          <w:left w:w="0" w:type="dxa"/>
+          <w:right w:w="0" w:type="dxa"/>
+        </w:tblCellMar>
+        <w:tblLook w:val="04A0" w:firstRow="1" w:lastRow="0" w:firstColumn="1" w:lastColumn="0" w:noHBand="0" w:noVBand="1"/>
+      </w:tblPr>
+      <w:tblGrid>
+        <w:gridCol w:w="1316"/>
+        <w:gridCol w:w="6109"/>
+        <w:gridCol w:w="1820"/>
+      </w:tblGrid>
+      <w:tr>
+        <w:trPr>
+          <w:tblHeader/>
+          <w:tblCellSpacing w:w="15" w:type="dxa"/>
+        </w:trPr>
+        <w:tc>
+          <w:tcPr>
+            <w:tcW w:w="1256" w:type="dxa"/>
+            <w:shd w:val="clear" w:color="auto" w:fill="F5F5F5"/>
+            <w:vAlign w:val="center"/>
+            <w:hideMark/>
+          </w:tcPr>
+          <w:p>
+            <w:pPr>
+              <w:spacing w:after="0" w:line="240" w:lineRule="auto"/>
+              <w:jc w:val="center"/>
+              <w:rPr>
+                <w:rFonts w:ascii="Times New Roman" w:eastAsia="Times New Roman" w:hAnsi="Times New Roman" w:cs="Times New Roman"/>
+                <w:b/>
+                <w:bCs/>
+                <w:color w:val="222222"/>
+                <w:sz w:val="24"/>
+                <w:szCs w:val="24"/>
+                <w:lang w:eastAsia="pt-BR"/>
+              </w:rPr>
+            </w:pPr>
+            <w:r>
+              <w:rPr>
+                <w:rFonts w:ascii="Times New Roman" w:eastAsia="Times New Roman" w:hAnsi="Times New Roman" w:cs="Times New Roman"/>
+                <w:b/>
+                <w:bCs/>
+                <w:color w:val="222222"/>
+                <w:sz w:val="24"/>
+                <w:szCs w:val="24"/>
+                <w:lang w:eastAsia="pt-BR"/>
+              </w:rPr>
+              <w:t>Seletor</w:t>
+            </w:r>
+          </w:p>
+        </w:tc>
+        <w:tc>
+          <w:tcPr>
+            <w:tcW w:w="0" w:type="auto"/>
+            <w:shd w:val="clear" w:color="auto" w:fill="F5F5F5"/>
+            <w:vAlign w:val="center"/>
+            <w:hideMark/>
+          </w:tcPr>
+          <w:p>
+            <w:pPr>
+              <w:spacing w:after="0" w:line="240" w:lineRule="auto"/>
+              <w:jc w:val="center"/>
+              <w:rPr>
+                <w:rFonts w:ascii="Times New Roman" w:eastAsia="Times New Roman" w:hAnsi="Times New Roman" w:cs="Times New Roman"/>
+                <w:b/>
+                <w:bCs/>
+                <w:color w:val="222222"/>
+                <w:sz w:val="24"/>
+                <w:szCs w:val="24"/>
+                <w:lang w:eastAsia="pt-BR"/>
+              </w:rPr>
+            </w:pPr>
+            <w:r>
+              <w:rPr>
+                <w:rFonts w:ascii="Times New Roman" w:eastAsia="Times New Roman" w:hAnsi="Times New Roman" w:cs="Times New Roman"/>
+                <w:b/>
+                <w:bCs/>
+                <w:color w:val="222222"/>
+                <w:sz w:val="24"/>
+                <w:szCs w:val="24"/>
+                <w:lang w:eastAsia="pt-BR"/>
+              </w:rPr>
+              <w:t>Descrição</w:t>
+            </w:r>
+          </w:p>
+        </w:tc>
+        <w:tc>
+          <w:tcPr>
+            <w:tcW w:w="1760" w:type="dxa"/>
+            <w:shd w:val="clear" w:color="auto" w:fill="F5F5F5"/>
+            <w:vAlign w:val="center"/>
+            <w:hideMark/>
+          </w:tcPr>
+          <w:p>
+            <w:pPr>
+              <w:spacing w:after="0" w:line="240" w:lineRule="auto"/>
+              <w:jc w:val="center"/>
+              <w:rPr>
+                <w:rFonts w:ascii="Times New Roman" w:eastAsia="Times New Roman" w:hAnsi="Times New Roman" w:cs="Times New Roman"/>
+                <w:b/>
+                <w:bCs/>
+                <w:color w:val="222222"/>
+                <w:sz w:val="24"/>
+                <w:szCs w:val="24"/>
+                <w:lang w:eastAsia="pt-BR"/>
+              </w:rPr>
+            </w:pPr>
+            <w:r>
+              <w:rPr>
+                <w:rFonts w:ascii="Times New Roman" w:eastAsia="Times New Roman" w:hAnsi="Times New Roman" w:cs="Times New Roman"/>
+                <w:b/>
+                <w:bCs/>
+                <w:color w:val="222222"/>
+                <w:sz w:val="24"/>
+                <w:szCs w:val="24"/>
+                <w:lang w:eastAsia="pt-BR"/>
+              </w:rPr>
+              <w:t>Exemplo de uso</w:t>
+            </w:r>
+          </w:p>
+        </w:tc>
+      </w:tr>
+      <w:tr>
+        <w:trPr>
+          <w:tblCellSpacing w:w="15" w:type="dxa"/>
+        </w:trPr>
+        <w:tc>
+          <w:tcPr>
+            <w:tcW w:w="1256" w:type="dxa"/>
+            <w:shd w:val="clear" w:color="auto" w:fill="FFFFFF"/>
+            <w:noWrap/>
+            <w:vAlign w:val="center"/>
+            <w:hideMark/>
+          </w:tcPr>
+          <w:p>
+            <w:pPr>
+              <w:spacing w:after="0" w:line="240" w:lineRule="auto"/>
+              <w:rPr>
+                <w:rFonts w:ascii="Times New Roman" w:eastAsia="Times New Roman" w:hAnsi="Times New Roman" w:cs="Times New Roman"/>
+                <w:color w:val="222222"/>
+                <w:sz w:val="24"/>
+                <w:szCs w:val="24"/>
+                <w:lang w:eastAsia="pt-BR"/>
+              </w:rPr>
+            </w:pPr>
+            <w:proofErr w:type="spellStart"/>
+            <w:r>
+              <w:rPr>
+                <w:rFonts w:ascii="Times New Roman" w:eastAsia="Times New Roman" w:hAnsi="Times New Roman" w:cs="Times New Roman"/>
+                <w:color w:val="222222"/>
+                <w:sz w:val="24"/>
+                <w:szCs w:val="24"/>
+                <w:lang w:eastAsia="pt-BR"/>
+              </w:rPr>
+              <w:t>Tag</w:t>
+            </w:r>
+            <w:proofErr w:type="spellEnd"/>
+          </w:p>
+        </w:tc>
+        <w:tc>
+          <w:tcPr>
+            <w:tcW w:w="0" w:type="auto"/>
+            <w:shd w:val="clear" w:color="auto" w:fill="FFFFFF"/>
+            <w:noWrap/>
+            <w:vAlign w:val="center"/>
+            <w:hideMark/>
+          </w:tcPr>
+          <w:p>
+            <w:pPr>
+              <w:spacing w:after="0" w:line="240" w:lineRule="auto"/>
+              <w:rPr>
+                <w:rFonts w:ascii="Times New Roman" w:eastAsia="Times New Roman" w:hAnsi="Times New Roman" w:cs="Times New Roman"/>
+                <w:color w:val="222222"/>
+                <w:sz w:val="24"/>
+                <w:szCs w:val="24"/>
+                <w:lang w:eastAsia="pt-BR"/>
+              </w:rPr>
+            </w:pPr>
+            <w:r>
+              <w:rPr>
+                <w:rFonts w:ascii="Times New Roman" w:eastAsia="Times New Roman" w:hAnsi="Times New Roman" w:cs="Times New Roman"/>
+                <w:color w:val="222222"/>
+                <w:sz w:val="24"/>
+                <w:szCs w:val="24"/>
+                <w:lang w:eastAsia="pt-BR"/>
+              </w:rPr>
+              <w:t>Escolhe todos elementos que correspondem ao valor fornecido.</w:t>
+            </w:r>
+          </w:p>
+        </w:tc>
+        <w:tc>
+          <w:tcPr>
+            <w:tcW w:w="1760" w:type="dxa"/>
+            <w:shd w:val="clear" w:color="auto" w:fill="FFFFFF"/>
+            <w:noWrap/>
+            <w:vAlign w:val="center"/>
+            <w:hideMark/>
+          </w:tcPr>
+          <w:p>
+            <w:pPr>
+              <w:spacing w:after="0" w:line="240" w:lineRule="auto"/>
+              <w:rPr>
+                <w:rFonts w:ascii="Times New Roman" w:eastAsia="Times New Roman" w:hAnsi="Times New Roman" w:cs="Times New Roman"/>
+                <w:color w:val="222222"/>
+                <w:sz w:val="24"/>
+                <w:szCs w:val="24"/>
+                <w:lang w:eastAsia="pt-BR"/>
+              </w:rPr>
+            </w:pPr>
+            <w:proofErr w:type="spellStart"/>
+            <w:r>
+              <w:rPr>
+                <w:rFonts w:ascii="Times New Roman" w:eastAsia="Times New Roman" w:hAnsi="Times New Roman" w:cs="Times New Roman"/>
+                <w:color w:val="222222"/>
+                <w:sz w:val="24"/>
+                <w:szCs w:val="24"/>
+                <w:lang w:eastAsia="pt-BR"/>
+              </w:rPr>
+              <w:t>section</w:t>
+            </w:r>
+            <w:proofErr w:type="spellEnd"/>
+            <w:r>
+              <w:rPr>
+                <w:rFonts w:ascii="Times New Roman" w:eastAsia="Times New Roman" w:hAnsi="Times New Roman" w:cs="Times New Roman"/>
+                <w:color w:val="222222"/>
+                <w:sz w:val="24"/>
+                <w:szCs w:val="24"/>
+                <w:lang w:eastAsia="pt-BR"/>
+              </w:rPr>
+              <w:t>, a, p</w:t>
+            </w:r>
+          </w:p>
+        </w:tc>
+      </w:tr>
+      <w:tr>
+        <w:trPr>
+          <w:tblCellSpacing w:w="15" w:type="dxa"/>
+        </w:trPr>
+        <w:tc>
+          <w:tcPr>
+            <w:tcW w:w="1256" w:type="dxa"/>
+            <w:shd w:val="clear" w:color="auto" w:fill="FFFFFF"/>
+            <w:noWrap/>
+            <w:vAlign w:val="center"/>
+            <w:hideMark/>
+          </w:tcPr>
+          <w:p>
+            <w:pPr>
+              <w:spacing w:after="0" w:line="240" w:lineRule="auto"/>
+              <w:rPr>
+                <w:rFonts w:ascii="Times New Roman" w:eastAsia="Times New Roman" w:hAnsi="Times New Roman" w:cs="Times New Roman"/>
+                <w:color w:val="222222"/>
+                <w:sz w:val="24"/>
+                <w:szCs w:val="24"/>
+                <w:lang w:eastAsia="pt-BR"/>
+              </w:rPr>
+            </w:pPr>
+            <w:r>
+              <w:rPr>
+                <w:rFonts w:ascii="Times New Roman" w:eastAsia="Times New Roman" w:hAnsi="Times New Roman" w:cs="Times New Roman"/>
+                <w:color w:val="222222"/>
+                <w:sz w:val="24"/>
+                <w:szCs w:val="24"/>
+                <w:lang w:eastAsia="pt-BR"/>
+              </w:rPr>
+              <w:t>ID</w:t>
+            </w:r>
+          </w:p>
+        </w:tc>
+        <w:tc>
+          <w:tcPr>
+            <w:tcW w:w="0" w:type="auto"/>
+            <w:shd w:val="clear" w:color="auto" w:fill="FFFFFF"/>
+            <w:noWrap/>
+            <w:vAlign w:val="center"/>
+            <w:hideMark/>
+          </w:tcPr>
+          <w:p>
+            <w:pPr>
+              <w:spacing w:after="0" w:line="240" w:lineRule="auto"/>
+              <w:rPr>
+                <w:rFonts w:ascii="Times New Roman" w:eastAsia="Times New Roman" w:hAnsi="Times New Roman" w:cs="Times New Roman"/>
+                <w:color w:val="222222"/>
+                <w:sz w:val="24"/>
+                <w:szCs w:val="24"/>
+                <w:lang w:eastAsia="pt-BR"/>
+              </w:rPr>
+            </w:pPr>
+            <w:r>
+              <w:rPr>
+                <w:rFonts w:ascii="Times New Roman" w:eastAsia="Times New Roman" w:hAnsi="Times New Roman" w:cs="Times New Roman"/>
+                <w:color w:val="222222"/>
+                <w:sz w:val="24"/>
+                <w:szCs w:val="24"/>
+                <w:lang w:eastAsia="pt-BR"/>
+              </w:rPr>
+              <w:t>Seleciona elementos baseado no seu ID</w:t>
+            </w:r>
+          </w:p>
+        </w:tc>
+        <w:tc>
+          <w:tcPr>
+            <w:tcW w:w="1760" w:type="dxa"/>
+            <w:shd w:val="clear" w:color="auto" w:fill="FFFFFF"/>
+            <w:noWrap/>
+            <w:vAlign w:val="center"/>
+            <w:hideMark/>
+          </w:tcPr>
+          <w:p>
+            <w:pPr>
+              <w:spacing w:after="0" w:line="240" w:lineRule="auto"/>
+              <w:rPr>
+                <w:rFonts w:ascii="Times New Roman" w:eastAsia="Times New Roman" w:hAnsi="Times New Roman" w:cs="Times New Roman"/>
+                <w:color w:val="222222"/>
+                <w:sz w:val="24"/>
+                <w:szCs w:val="24"/>
+                <w:lang w:eastAsia="pt-BR"/>
+              </w:rPr>
+            </w:pPr>
+            <w:r>
+              <w:rPr>
+                <w:rFonts w:ascii="Times New Roman" w:eastAsia="Times New Roman" w:hAnsi="Times New Roman" w:cs="Times New Roman"/>
+                <w:color w:val="222222"/>
+                <w:sz w:val="24"/>
+                <w:szCs w:val="24"/>
+                <w:lang w:eastAsia="pt-BR"/>
+              </w:rPr>
+              <w:t>#valor-do-id</w:t>
+            </w:r>
+          </w:p>
+        </w:tc>
+      </w:tr>
+      <w:tr>
+        <w:trPr>
+          <w:tblCellSpacing w:w="15" w:type="dxa"/>
+        </w:trPr>
+        <w:tc>
+          <w:tcPr>
+            <w:tcW w:w="1256" w:type="dxa"/>
+            <w:shd w:val="clear" w:color="auto" w:fill="FFFFFF"/>
+            <w:noWrap/>
+            <w:vAlign w:val="center"/>
+            <w:hideMark/>
+          </w:tcPr>
+          <w:p>
+            <w:pPr>
+              <w:spacing w:after="0" w:line="240" w:lineRule="auto"/>
+              <w:rPr>
+                <w:rFonts w:ascii="Times New Roman" w:eastAsia="Times New Roman" w:hAnsi="Times New Roman" w:cs="Times New Roman"/>
+                <w:color w:val="222222"/>
+                <w:sz w:val="24"/>
+                <w:szCs w:val="24"/>
+                <w:lang w:eastAsia="pt-BR"/>
+              </w:rPr>
+            </w:pPr>
+            <w:r>
+              <w:rPr>
+                <w:rFonts w:ascii="Times New Roman" w:eastAsia="Times New Roman" w:hAnsi="Times New Roman" w:cs="Times New Roman"/>
+                <w:color w:val="222222"/>
+                <w:sz w:val="24"/>
+                <w:szCs w:val="24"/>
+                <w:lang w:eastAsia="pt-BR"/>
+              </w:rPr>
+              <w:t>Universal</w:t>
+            </w:r>
+          </w:p>
+        </w:tc>
+        <w:tc>
+          <w:tcPr>
+            <w:tcW w:w="0" w:type="auto"/>
+            <w:shd w:val="clear" w:color="auto" w:fill="FFFFFF"/>
+            <w:noWrap/>
+            <w:vAlign w:val="center"/>
+            <w:hideMark/>
+          </w:tcPr>
+          <w:p>
+            <w:pPr>
+              <w:spacing w:after="0" w:line="240" w:lineRule="auto"/>
+              <w:rPr>
+                <w:rFonts w:ascii="Times New Roman" w:eastAsia="Times New Roman" w:hAnsi="Times New Roman" w:cs="Times New Roman"/>
+                <w:color w:val="222222"/>
+                <w:sz w:val="24"/>
+                <w:szCs w:val="24"/>
+                <w:lang w:eastAsia="pt-BR"/>
+              </w:rPr>
+            </w:pPr>
+            <w:r>
+              <w:rPr>
+                <w:rFonts w:ascii="Times New Roman" w:eastAsia="Times New Roman" w:hAnsi="Times New Roman" w:cs="Times New Roman"/>
+                <w:color w:val="222222"/>
+                <w:sz w:val="24"/>
+                <w:szCs w:val="24"/>
+                <w:lang w:eastAsia="pt-BR"/>
+              </w:rPr>
+              <w:t>Seleciona todos os elementos</w:t>
+            </w:r>
+          </w:p>
+        </w:tc>
+        <w:tc>
+          <w:tcPr>
+            <w:tcW w:w="1760" w:type="dxa"/>
+            <w:shd w:val="clear" w:color="auto" w:fill="FFFFFF"/>
+            <w:noWrap/>
+            <w:vAlign w:val="center"/>
+            <w:hideMark/>
+          </w:tcPr>
+          <w:p>
+            <w:pPr>
+              <w:spacing w:after="0" w:line="240" w:lineRule="auto"/>
+              <w:rPr>
+                <w:rFonts w:ascii="Times New Roman" w:eastAsia="Times New Roman" w:hAnsi="Times New Roman" w:cs="Times New Roman"/>
+                <w:color w:val="222222"/>
+                <w:sz w:val="24"/>
+                <w:szCs w:val="24"/>
+                <w:lang w:eastAsia="pt-BR"/>
+              </w:rPr>
+            </w:pPr>
+            <w:r>
+              <w:rPr>
+                <w:rFonts w:ascii="Times New Roman" w:eastAsia="Times New Roman" w:hAnsi="Times New Roman" w:cs="Times New Roman"/>
+                <w:color w:val="222222"/>
+                <w:sz w:val="24"/>
+                <w:szCs w:val="24"/>
+                <w:lang w:eastAsia="pt-BR"/>
+              </w:rPr>
+              <w:t>*</w:t>
+            </w:r>
+          </w:p>
+        </w:tc>
+      </w:tr>
+    </w:tbl>
+    <w:p>
+      <w:pPr>
+        <w:rPr>
+          <w:sz w:val="18"/>
+          <w:szCs w:val="18"/>
+        </w:rPr>
+      </w:pPr>
+    </w:p>
+    <w:tbl>
+      <w:tblPr>
+        <w:tblW w:w="0" w:type="auto"/>
+        <w:tblCellSpacing w:w="15" w:type="dxa"/>
+        <w:tblInd w:w="-292" w:type="dxa"/>
+        <w:tblBorders>
+          <w:top w:val="single" w:sz="6" w:space="0" w:color="DDDDDD"/>
+          <w:left w:val="single" w:sz="6" w:space="0" w:color="DDDDDD"/>
+          <w:bottom w:val="single" w:sz="6" w:space="0" w:color="DDDDDD"/>
+          <w:right w:val="single" w:sz="6" w:space="0" w:color="DDDDDD"/>
+        </w:tblBorders>
+        <w:shd w:val="clear" w:color="auto" w:fill="FFFFFF"/>
+        <w:tblCellMar>
+          <w:left w:w="0" w:type="dxa"/>
+          <w:right w:w="0" w:type="dxa"/>
+        </w:tblCellMar>
+        <w:tblLook w:val="04A0" w:firstRow="1" w:lastRow="0" w:firstColumn="1" w:lastColumn="0" w:noHBand="0" w:noVBand="1"/>
+      </w:tblPr>
+      <w:tblGrid>
+        <w:gridCol w:w="650"/>
+        <w:gridCol w:w="5631"/>
+        <w:gridCol w:w="2499"/>
+      </w:tblGrid>
+      <w:tr>
+        <w:trPr>
+          <w:tblHeader/>
+          <w:tblCellSpacing w:w="15" w:type="dxa"/>
+        </w:trPr>
+        <w:tc>
+          <w:tcPr>
+            <w:tcW w:w="876" w:type="dxa"/>
+            <w:shd w:val="clear" w:color="auto" w:fill="F5F5F5"/>
+            <w:vAlign w:val="center"/>
+            <w:hideMark/>
+          </w:tcPr>
+          <w:p>
+            <w:pPr>
+              <w:jc w:val="center"/>
+              <w:rPr>
+                <w:b/>
+                <w:bCs/>
+                <w:color w:val="222222"/>
+              </w:rPr>
+            </w:pPr>
+            <w:r>
+              <w:rPr>
+                <w:rStyle w:val="Forte"/>
+                <w:color w:val="222222"/>
+              </w:rPr>
+              <w:t>Combinador</w:t>
+            </w:r>
+          </w:p>
+        </w:tc>
+        <w:tc>
+          <w:tcPr>
+            <w:tcW w:w="0" w:type="auto"/>
+            <w:shd w:val="clear" w:color="auto" w:fill="F5F5F5"/>
+            <w:vAlign w:val="center"/>
+            <w:hideMark/>
+          </w:tcPr>
+          <w:p>
+            <w:pPr>
+              <w:jc w:val="center"/>
+              <w:rPr>
+                <w:b/>
+                <w:bCs/>
+                <w:color w:val="222222"/>
+              </w:rPr>
+            </w:pPr>
+            <w:r>
+              <w:rPr>
+                <w:rStyle w:val="Forte"/>
+                <w:color w:val="222222"/>
+              </w:rPr>
+              <w:t>Descrição</w:t>
+            </w:r>
+          </w:p>
+        </w:tc>
+        <w:tc>
+          <w:tcPr>
+            <w:tcW w:w="0" w:type="auto"/>
+            <w:shd w:val="clear" w:color="auto" w:fill="F5F5F5"/>
+            <w:vAlign w:val="center"/>
+            <w:hideMark/>
+          </w:tcPr>
+          <w:p>
+            <w:pPr>
+              <w:jc w:val="center"/>
+              <w:rPr>
+                <w:b/>
+                <w:bCs/>
+                <w:color w:val="222222"/>
+              </w:rPr>
+            </w:pPr>
+            <w:r>
+              <w:rPr>
+                <w:rStyle w:val="Forte"/>
+                <w:color w:val="222222"/>
+              </w:rPr>
+              <w:t>Exemplo de uso</w:t>
+            </w:r>
+          </w:p>
+        </w:tc>
+      </w:tr>
+      <w:tr>
+        <w:trPr>
+          <w:tblCellSpacing w:w="15" w:type="dxa"/>
+        </w:trPr>
+        <w:tc>
+          <w:tcPr>
+            <w:tcW w:w="876" w:type="dxa"/>
+            <w:shd w:val="clear" w:color="auto" w:fill="FFFFFF"/>
+            <w:noWrap/>
+            <w:vAlign w:val="center"/>
+            <w:hideMark/>
+          </w:tcPr>
+          <w:p>
+            <w:pPr>
+              <w:rPr>
+                <w:color w:val="222222"/>
+              </w:rPr>
+            </w:pPr>
+            <w:r>
+              <w:rPr>
+                <w:color w:val="222222"/>
+              </w:rPr>
+              <w:t>+</w:t>
+            </w:r>
+          </w:p>
+        </w:tc>
+        <w:tc>
+          <w:tcPr>
+            <w:tcW w:w="0" w:type="auto"/>
+            <w:shd w:val="clear" w:color="auto" w:fill="FFFFFF"/>
+            <w:noWrap/>
+            <w:vAlign w:val="center"/>
+            <w:hideMark/>
+          </w:tcPr>
+          <w:p>
+            <w:pPr>
+              <w:rPr>
+                <w:color w:val="222222"/>
+              </w:rPr>
+            </w:pPr>
+            <w:r>
+              <w:rPr>
+                <w:color w:val="222222"/>
+              </w:rPr>
+              <w:t>Seleciona elementos que estão logo após o elemento especificado antes do símbolo.</w:t>
+            </w:r>
+          </w:p>
+        </w:tc>
+        <w:tc>
+          <w:tcPr>
+            <w:tcW w:w="0" w:type="auto"/>
+            <w:shd w:val="clear" w:color="auto" w:fill="FFFFFF"/>
+            <w:noWrap/>
+            <w:vAlign w:val="center"/>
+            <w:hideMark/>
+          </w:tcPr>
+          <w:p>
+            <w:pPr>
+              <w:rPr>
+                <w:color w:val="222222"/>
+              </w:rPr>
+            </w:pPr>
+            <w:r>
+              <w:rPr>
+                <w:color w:val="222222"/>
+              </w:rPr>
+              <w:t>.container__</w:t>
+            </w:r>
+            <w:proofErr w:type="spellStart"/>
+            <w:r>
+              <w:rPr>
+                <w:color w:val="222222"/>
+              </w:rPr>
+              <w:t>botao</w:t>
+            </w:r>
+            <w:proofErr w:type="spellEnd"/>
+            <w:r>
+              <w:rPr>
+                <w:color w:val="222222"/>
+              </w:rPr>
+              <w:t xml:space="preserve"> + </w:t>
+            </w:r>
+            <w:proofErr w:type="spellStart"/>
+            <w:r>
+              <w:rPr>
+                <w:color w:val="222222"/>
+              </w:rPr>
+              <w:t>container__rotulo</w:t>
+            </w:r>
+            <w:proofErr w:type="spellEnd"/>
+          </w:p>
+        </w:tc>
+      </w:tr>
+      <w:tr>
+        <w:trPr>
+          <w:tblCellSpacing w:w="15" w:type="dxa"/>
+        </w:trPr>
+        <w:tc>
+          <w:tcPr>
+            <w:tcW w:w="876" w:type="dxa"/>
+            <w:shd w:val="clear" w:color="auto" w:fill="FFFFFF"/>
+            <w:noWrap/>
+            <w:vAlign w:val="center"/>
+            <w:hideMark/>
+          </w:tcPr>
+          <w:p>
+            <w:pPr>
+              <w:rPr>
+                <w:color w:val="222222"/>
+              </w:rPr>
+            </w:pPr>
+            <w:r>
+              <w:rPr>
+                <w:color w:val="222222"/>
+              </w:rPr>
+              <w:t>~</w:t>
+            </w:r>
+          </w:p>
+        </w:tc>
+        <w:tc>
+          <w:tcPr>
+            <w:tcW w:w="0" w:type="auto"/>
+            <w:shd w:val="clear" w:color="auto" w:fill="FFFFFF"/>
+            <w:noWrap/>
+            <w:vAlign w:val="center"/>
+            <w:hideMark/>
+          </w:tcPr>
+          <w:p>
+            <w:pPr>
+              <w:rPr>
+                <w:color w:val="222222"/>
+              </w:rPr>
+            </w:pPr>
+            <w:r>
+              <w:rPr>
+                <w:color w:val="222222"/>
+              </w:rPr>
+              <w:t>Seleciona elementos que estão após (mas não necessariamente em seguida) o elemento especificado antes do símbolo.</w:t>
+            </w:r>
+          </w:p>
+        </w:tc>
+        <w:tc>
+          <w:tcPr>
+            <w:tcW w:w="0" w:type="auto"/>
+            <w:shd w:val="clear" w:color="auto" w:fill="FFFFFF"/>
+            <w:noWrap/>
+            <w:vAlign w:val="center"/>
+            <w:hideMark/>
+          </w:tcPr>
+          <w:p>
+            <w:pPr>
+              <w:rPr>
+                <w:color w:val="222222"/>
+              </w:rPr>
+            </w:pPr>
+            <w:r>
+              <w:rPr>
+                <w:color w:val="222222"/>
+              </w:rPr>
+              <w:t>.container__</w:t>
+            </w:r>
+            <w:proofErr w:type="spellStart"/>
+            <w:r>
+              <w:rPr>
+                <w:color w:val="222222"/>
+              </w:rPr>
+              <w:t>botao</w:t>
+            </w:r>
+            <w:proofErr w:type="spellEnd"/>
+            <w:r>
+              <w:rPr>
+                <w:color w:val="222222"/>
+              </w:rPr>
+              <w:t xml:space="preserve"> ~ .</w:t>
+            </w:r>
+            <w:proofErr w:type="spellStart"/>
+            <w:r>
+              <w:rPr>
+                <w:color w:val="222222"/>
+              </w:rPr>
+              <w:t>container__rotulo</w:t>
+            </w:r>
+            <w:proofErr w:type="spellEnd"/>
+          </w:p>
+        </w:tc>
+      </w:tr>
+      <w:tr>
+        <w:trPr>
+          <w:tblCellSpacing w:w="15" w:type="dxa"/>
+        </w:trPr>
+        <w:tc>
+          <w:tcPr>
+            <w:tcW w:w="876" w:type="dxa"/>
+            <w:shd w:val="clear" w:color="auto" w:fill="FFFFFF"/>
+            <w:noWrap/>
+            <w:vAlign w:val="center"/>
+            <w:hideMark/>
+          </w:tcPr>
+          <w:p>
+            <w:pPr>
+              <w:rPr>
+                <w:color w:val="222222"/>
+              </w:rPr>
+            </w:pPr>
+            <w:r>
+              <w:rPr>
+                <w:color w:val="222222"/>
+              </w:rPr>
+              <w:lastRenderedPageBreak/>
+              <w:t>&gt;</w:t>
+            </w:r>
+          </w:p>
+        </w:tc>
+        <w:tc>
+          <w:tcPr>
+            <w:tcW w:w="0" w:type="auto"/>
+            <w:shd w:val="clear" w:color="auto" w:fill="FFFFFF"/>
+            <w:noWrap/>
+            <w:vAlign w:val="center"/>
+            <w:hideMark/>
+          </w:tcPr>
+          <w:p>
+            <w:pPr>
+              <w:rPr>
+                <w:color w:val="222222"/>
+              </w:rPr>
+            </w:pPr>
+            <w:r>
+              <w:rPr>
+                <w:color w:val="222222"/>
+              </w:rPr>
+              <w:t>Seleciona elementos que estão dentro do elemento especificado antes do símbolo.</w:t>
+            </w:r>
+          </w:p>
+        </w:tc>
+        <w:tc>
+          <w:tcPr>
+            <w:tcW w:w="0" w:type="auto"/>
+            <w:shd w:val="clear" w:color="auto" w:fill="FFFFFF"/>
+            <w:noWrap/>
+            <w:vAlign w:val="center"/>
+            <w:hideMark/>
+          </w:tcPr>
+          <w:p>
+            <w:pPr>
+              <w:rPr>
+                <w:color w:val="222222"/>
+              </w:rPr>
+            </w:pPr>
+            <w:r>
+              <w:rPr>
+                <w:color w:val="222222"/>
+              </w:rPr>
+              <w:t>.</w:t>
+            </w:r>
+            <w:proofErr w:type="spellStart"/>
+            <w:r>
+              <w:rPr>
+                <w:color w:val="222222"/>
+              </w:rPr>
+              <w:t>container__rotulo</w:t>
+            </w:r>
+            <w:proofErr w:type="spellEnd"/>
+            <w:r>
+              <w:rPr>
+                <w:color w:val="222222"/>
+              </w:rPr>
+              <w:t>&gt;.</w:t>
+            </w:r>
+            <w:proofErr w:type="spellStart"/>
+            <w:r>
+              <w:rPr>
+                <w:color w:val="222222"/>
+              </w:rPr>
+              <w:t>cabeçalho__menu</w:t>
+            </w:r>
+            <w:proofErr w:type="spellEnd"/>
+            <w:r>
+              <w:rPr>
+                <w:color w:val="222222"/>
+              </w:rPr>
+              <w:t>-hamburguer</w:t>
+            </w:r>
+          </w:p>
+        </w:tc>
+      </w:tr>
+    </w:tbl>
+    <w:p>
+      <w:pPr>
+        <w:spacing w:line="240" w:lineRule="auto"/>
+        <w:rPr>
+          <w:sz w:val="21"/>
+          <w:szCs w:val="21"/>
+        </w:rPr>
+      </w:pPr>
+      <w:hyperlink r:id="rId6" w:tgtFrame="_blank" w:history="1">
+        <w:r>
+          <w:rPr>
+            <w:rStyle w:val="Hyperlink"/>
+            <w:rFonts w:ascii="Arial" w:hAnsi="Arial" w:cs="Arial"/>
+            <w:b/>
+            <w:bCs/>
+            <w:caps/>
+            <w:color w:val="FFFFFF"/>
+            <w:sz w:val="17"/>
+            <w:szCs w:val="17"/>
+            <w:bdr w:val="none" w:sz="0" w:space="0" w:color="auto" w:frame="1"/>
+          </w:rPr>
+          <w:t> DISCUTIR NO FORUM</w:t>
+        </w:r>
+      </w:hyperlink>
+      <w:hyperlink r:id="rId7" w:history="1">
+        <w:r>
+          <w:rPr>
+            <w:rStyle w:val="Hyperlink"/>
+            <w:rFonts w:ascii="Arial" w:hAnsi="Arial" w:cs="Arial"/>
+            <w:b/>
+            <w:bCs/>
+            <w:caps/>
+            <w:color w:val="FFFFFF"/>
+            <w:sz w:val="17"/>
+            <w:szCs w:val="17"/>
+            <w:bdr w:val="none" w:sz="0" w:space="0" w:color="auto" w:frame="1"/>
+          </w:rPr>
+          <w:t>PRÓXIMA ATIVIDADE</w:t>
+        </w:r>
+      </w:hyperlink>
+    </w:p>
+    <w:p>
+      <w:pPr>
+        <w:rPr>
+          <w:sz w:val="18"/>
+          <w:szCs w:val="18"/>
+        </w:rPr>
+      </w:pPr>
+    </w:p>
     <w:sectPr>
       <w:pgSz w:w="11906" w:h="16838"/>
       <w:pgMar w:top="1417" w:right="1701" w:bottom="1417" w:left="1701" w:header="708" w:footer="708" w:gutter="0"/>
@@ -104,6 +2140,232 @@
 <file path=word/numbering.xml><?xml version="1.0" encoding="utf-8"?>
 <w:numbering xmlns:wpc="http://schemas.microsoft.com/office/word/2010/wordprocessingCanvas" xmlns:cx="http://schemas.microsoft.com/office/drawing/2014/chartex" xmlns:cx1="http://schemas.microsoft.com/office/drawing/2015/9/8/chartex" xmlns:cx2="http://schemas.microsoft.com/office/drawing/2015/10/21/chartex" xmlns:cx3="http://schemas.microsoft.com/office/drawing/2016/5/9/chartex" xmlns:cx4="http://schemas.microsoft.com/office/drawing/2016/5/10/chartex" xmlns:cx5="http://schemas.microsoft.com/office/drawing/2016/5/11/chartex" xmlns:cx6="http://schemas.microsoft.com/office/drawing/2016/5/12/chartex" xmlns:cx7="http://schemas.microsoft.com/office/drawing/2016/5/13/chartex" xmlns:cx8="http://schemas.microsoft.com/office/drawing/2016/5/14/chartex" xmlns:mc="http://schemas.openxmlformats.org/markup-compatibility/2006" xmlns:aink="http://schemas.microsoft.com/office/drawing/2016/ink" xmlns:am3d="http://schemas.microsoft.com/office/drawing/2017/model3d" xmlns:o="urn:schemas-microsoft-com:office:office" xmlns:r="http://schemas.openxmlformats.org/officeDocument/2006/relationships" xmlns:m="http://schemas.openxmlformats.org/officeDocument/2006/math" xmlns:v="urn:schemas-microsoft-com:vml" xmlns:wp14="http://schemas.microsoft.com/office/word/2010/wordprocessingDrawing" xmlns:wp="http://schemas.openxmlformats.org/drawingml/2006/wordprocessingDrawing" xmlns:w10="urn:schemas-microsoft-com:office:word" xmlns:w="http://schemas.openxmlformats.org/wordprocessingml/2006/main" xmlns:w14="http://schemas.microsoft.com/office/word/2010/wordml" xmlns:w15="http://schemas.microsoft.com/office/word/2012/wordml" xmlns:w16cid="http://schemas.microsoft.com/office/word/2016/wordml/cid" xmlns:w16se="http://schemas.microsoft.com/office/word/2015/wordml/symex" xmlns:wpg="http://schemas.microsoft.com/office/word/2010/wordprocessingGroup" xmlns:wpi="http://schemas.microsoft.com/office/word/2010/wordprocessingInk" xmlns:wne="http://schemas.microsoft.com/office/word/2006/wordml" xmlns:wps="http://schemas.microsoft.com/office/word/2010/wordprocessingShape" mc:Ignorable="w14 w15 w16se w16cid wp14">
   <w:abstractNum w:abstractNumId="0" w15:restartNumberingAfterBreak="0">
+    <w:nsid w:val="006D10F7"/>
+    <w:multiLevelType w:val="hybridMultilevel"/>
+    <w:tmpl w:val="291A3A6A"/>
+    <w:lvl w:ilvl="0" w:tplc="04160001">
+      <w:start w:val="1"/>
+      <w:numFmt w:val="bullet"/>
+      <w:lvlText w:val=""/>
+      <w:lvlJc w:val="left"/>
+      <w:pPr>
+        <w:ind w:left="720" w:hanging="360"/>
+      </w:pPr>
+      <w:rPr>
+        <w:rFonts w:ascii="Symbol" w:hAnsi="Symbol" w:hint="default"/>
+      </w:rPr>
+    </w:lvl>
+    <w:lvl w:ilvl="1" w:tplc="04160003" w:tentative="1">
+      <w:start w:val="1"/>
+      <w:numFmt w:val="bullet"/>
+      <w:lvlText w:val="o"/>
+      <w:lvlJc w:val="left"/>
+      <w:pPr>
+        <w:ind w:left="1440" w:hanging="360"/>
+      </w:pPr>
+      <w:rPr>
+        <w:rFonts w:ascii="Courier New" w:hAnsi="Courier New" w:cs="Courier New" w:hint="default"/>
+      </w:rPr>
+    </w:lvl>
+    <w:lvl w:ilvl="2" w:tplc="04160005" w:tentative="1">
+      <w:start w:val="1"/>
+      <w:numFmt w:val="bullet"/>
+      <w:lvlText w:val=""/>
+      <w:lvlJc w:val="left"/>
+      <w:pPr>
+        <w:ind w:left="2160" w:hanging="360"/>
+      </w:pPr>
+      <w:rPr>
+        <w:rFonts w:ascii="Wingdings" w:hAnsi="Wingdings" w:hint="default"/>
+      </w:rPr>
+    </w:lvl>
+    <w:lvl w:ilvl="3" w:tplc="04160001" w:tentative="1">
+      <w:start w:val="1"/>
+      <w:numFmt w:val="bullet"/>
+      <w:lvlText w:val=""/>
+      <w:lvlJc w:val="left"/>
+      <w:pPr>
+        <w:ind w:left="2880" w:hanging="360"/>
+      </w:pPr>
+      <w:rPr>
+        <w:rFonts w:ascii="Symbol" w:hAnsi="Symbol" w:hint="default"/>
+      </w:rPr>
+    </w:lvl>
+    <w:lvl w:ilvl="4" w:tplc="04160003" w:tentative="1">
+      <w:start w:val="1"/>
+      <w:numFmt w:val="bullet"/>
+      <w:lvlText w:val="o"/>
+      <w:lvlJc w:val="left"/>
+      <w:pPr>
+        <w:ind w:left="3600" w:hanging="360"/>
+      </w:pPr>
+      <w:rPr>
+        <w:rFonts w:ascii="Courier New" w:hAnsi="Courier New" w:cs="Courier New" w:hint="default"/>
+      </w:rPr>
+    </w:lvl>
+    <w:lvl w:ilvl="5" w:tplc="04160005" w:tentative="1">
+      <w:start w:val="1"/>
+      <w:numFmt w:val="bullet"/>
+      <w:lvlText w:val=""/>
+      <w:lvlJc w:val="left"/>
+      <w:pPr>
+        <w:ind w:left="4320" w:hanging="360"/>
+      </w:pPr>
+      <w:rPr>
+        <w:rFonts w:ascii="Wingdings" w:hAnsi="Wingdings" w:hint="default"/>
+      </w:rPr>
+    </w:lvl>
+    <w:lvl w:ilvl="6" w:tplc="04160001" w:tentative="1">
+      <w:start w:val="1"/>
+      <w:numFmt w:val="bullet"/>
+      <w:lvlText w:val=""/>
+      <w:lvlJc w:val="left"/>
+      <w:pPr>
+        <w:ind w:left="5040" w:hanging="360"/>
+      </w:pPr>
+      <w:rPr>
+        <w:rFonts w:ascii="Symbol" w:hAnsi="Symbol" w:hint="default"/>
+      </w:rPr>
+    </w:lvl>
+    <w:lvl w:ilvl="7" w:tplc="04160003" w:tentative="1">
+      <w:start w:val="1"/>
+      <w:numFmt w:val="bullet"/>
+      <w:lvlText w:val="o"/>
+      <w:lvlJc w:val="left"/>
+      <w:pPr>
+        <w:ind w:left="5760" w:hanging="360"/>
+      </w:pPr>
+      <w:rPr>
+        <w:rFonts w:ascii="Courier New" w:hAnsi="Courier New" w:cs="Courier New" w:hint="default"/>
+      </w:rPr>
+    </w:lvl>
+    <w:lvl w:ilvl="8" w:tplc="04160005" w:tentative="1">
+      <w:start w:val="1"/>
+      <w:numFmt w:val="bullet"/>
+      <w:lvlText w:val=""/>
+      <w:lvlJc w:val="left"/>
+      <w:pPr>
+        <w:ind w:left="6480" w:hanging="360"/>
+      </w:pPr>
+      <w:rPr>
+        <w:rFonts w:ascii="Wingdings" w:hAnsi="Wingdings" w:hint="default"/>
+      </w:rPr>
+    </w:lvl>
+  </w:abstractNum>
+  <w:abstractNum w:abstractNumId="1" w15:restartNumberingAfterBreak="0">
+    <w:nsid w:val="19F32669"/>
+    <w:multiLevelType w:val="hybridMultilevel"/>
+    <w:tmpl w:val="8BA85670"/>
+    <w:lvl w:ilvl="0" w:tplc="04160001">
+      <w:start w:val="1"/>
+      <w:numFmt w:val="bullet"/>
+      <w:lvlText w:val=""/>
+      <w:lvlJc w:val="left"/>
+      <w:pPr>
+        <w:ind w:left="720" w:hanging="360"/>
+      </w:pPr>
+      <w:rPr>
+        <w:rFonts w:ascii="Symbol" w:hAnsi="Symbol" w:hint="default"/>
+      </w:rPr>
+    </w:lvl>
+    <w:lvl w:ilvl="1" w:tplc="04160003" w:tentative="1">
+      <w:start w:val="1"/>
+      <w:numFmt w:val="bullet"/>
+      <w:lvlText w:val="o"/>
+      <w:lvlJc w:val="left"/>
+      <w:pPr>
+        <w:ind w:left="1440" w:hanging="360"/>
+      </w:pPr>
+      <w:rPr>
+        <w:rFonts w:ascii="Courier New" w:hAnsi="Courier New" w:cs="Courier New" w:hint="default"/>
+      </w:rPr>
+    </w:lvl>
+    <w:lvl w:ilvl="2" w:tplc="04160005" w:tentative="1">
+      <w:start w:val="1"/>
+      <w:numFmt w:val="bullet"/>
+      <w:lvlText w:val=""/>
+      <w:lvlJc w:val="left"/>
+      <w:pPr>
+        <w:ind w:left="2160" w:hanging="360"/>
+      </w:pPr>
+      <w:rPr>
+        <w:rFonts w:ascii="Wingdings" w:hAnsi="Wingdings" w:hint="default"/>
+      </w:rPr>
+    </w:lvl>
+    <w:lvl w:ilvl="3" w:tplc="04160001" w:tentative="1">
+      <w:start w:val="1"/>
+      <w:numFmt w:val="bullet"/>
+      <w:lvlText w:val=""/>
+      <w:lvlJc w:val="left"/>
+      <w:pPr>
+        <w:ind w:left="2880" w:hanging="360"/>
+      </w:pPr>
+      <w:rPr>
+        <w:rFonts w:ascii="Symbol" w:hAnsi="Symbol" w:hint="default"/>
+      </w:rPr>
+    </w:lvl>
+    <w:lvl w:ilvl="4" w:tplc="04160003" w:tentative="1">
+      <w:start w:val="1"/>
+      <w:numFmt w:val="bullet"/>
+      <w:lvlText w:val="o"/>
+      <w:lvlJc w:val="left"/>
+      <w:pPr>
+        <w:ind w:left="3600" w:hanging="360"/>
+      </w:pPr>
+      <w:rPr>
+        <w:rFonts w:ascii="Courier New" w:hAnsi="Courier New" w:cs="Courier New" w:hint="default"/>
+      </w:rPr>
+    </w:lvl>
+    <w:lvl w:ilvl="5" w:tplc="04160005" w:tentative="1">
+      <w:start w:val="1"/>
+      <w:numFmt w:val="bullet"/>
+      <w:lvlText w:val=""/>
+      <w:lvlJc w:val="left"/>
+      <w:pPr>
+        <w:ind w:left="4320" w:hanging="360"/>
+      </w:pPr>
+      <w:rPr>
+        <w:rFonts w:ascii="Wingdings" w:hAnsi="Wingdings" w:hint="default"/>
+      </w:rPr>
+    </w:lvl>
+    <w:lvl w:ilvl="6" w:tplc="04160001" w:tentative="1">
+      <w:start w:val="1"/>
+      <w:numFmt w:val="bullet"/>
+      <w:lvlText w:val=""/>
+      <w:lvlJc w:val="left"/>
+      <w:pPr>
+        <w:ind w:left="5040" w:hanging="360"/>
+      </w:pPr>
+      <w:rPr>
+        <w:rFonts w:ascii="Symbol" w:hAnsi="Symbol" w:hint="default"/>
+      </w:rPr>
+    </w:lvl>
+    <w:lvl w:ilvl="7" w:tplc="04160003" w:tentative="1">
+      <w:start w:val="1"/>
+      <w:numFmt w:val="bullet"/>
+      <w:lvlText w:val="o"/>
+      <w:lvlJc w:val="left"/>
+      <w:pPr>
+        <w:ind w:left="5760" w:hanging="360"/>
+      </w:pPr>
+      <w:rPr>
+        <w:rFonts w:ascii="Courier New" w:hAnsi="Courier New" w:cs="Courier New" w:hint="default"/>
+      </w:rPr>
+    </w:lvl>
+    <w:lvl w:ilvl="8" w:tplc="04160005" w:tentative="1">
+      <w:start w:val="1"/>
+      <w:numFmt w:val="bullet"/>
+      <w:lvlText w:val=""/>
+      <w:lvlJc w:val="left"/>
+      <w:pPr>
+        <w:ind w:left="6480" w:hanging="360"/>
+      </w:pPr>
+      <w:rPr>
+        <w:rFonts w:ascii="Wingdings" w:hAnsi="Wingdings" w:hint="default"/>
+      </w:rPr>
+    </w:lvl>
+  </w:abstractNum>
+  <w:abstractNum w:abstractNumId="2" w15:restartNumberingAfterBreak="0">
     <w:nsid w:val="2F102395"/>
     <w:multiLevelType w:val="hybridMultilevel"/>
     <w:tmpl w:val="7F2C1C66"/>
@@ -216,7 +2478,7 @@
       </w:rPr>
     </w:lvl>
   </w:abstractNum>
-  <w:abstractNum w:abstractNumId="1" w15:restartNumberingAfterBreak="0">
+  <w:abstractNum w:abstractNumId="3" w15:restartNumberingAfterBreak="0">
     <w:nsid w:val="324C4ED1"/>
     <w:multiLevelType w:val="hybridMultilevel"/>
     <w:tmpl w:val="F0B62DCA"/>
@@ -330,9 +2592,15 @@
     </w:lvl>
   </w:abstractNum>
   <w:num w:numId="1">
+    <w:abstractNumId w:val="3"/>
+  </w:num>
+  <w:num w:numId="2">
+    <w:abstractNumId w:val="2"/>
+  </w:num>
+  <w:num w:numId="3">
     <w:abstractNumId w:val="1"/>
   </w:num>
-  <w:num w:numId="2">
+  <w:num w:numId="4">
     <w:abstractNumId w:val="0"/>
   </w:num>
 </w:numbering>
@@ -833,6 +3101,42 @@
       <w:szCs w:val="26"/>
     </w:rPr>
   </w:style>
+  <w:style w:type="character" w:styleId="HiperlinkVisitado">
+    <w:name w:val="FollowedHyperlink"/>
+    <w:basedOn w:val="Fontepargpadro"/>
+    <w:uiPriority w:val="99"/>
+    <w:semiHidden/>
+    <w:unhideWhenUsed/>
+    <w:rsid w:val="00A43211"/>
+    <w:rPr>
+      <w:color w:val="954F72" w:themeColor="followedHyperlink"/>
+      <w:u w:val="single"/>
+    </w:rPr>
+  </w:style>
+  <w:style w:type="character" w:styleId="Forte">
+    <w:name w:val="Strong"/>
+    <w:basedOn w:val="Fontepargpadro"/>
+    <w:uiPriority w:val="22"/>
+    <w:qFormat/>
+    <w:rsid w:val="00A43211"/>
+    <w:rPr>
+      <w:b/>
+      <w:bCs/>
+    </w:rPr>
+  </w:style>
+  <w:style w:type="character" w:styleId="CdigoHTML">
+    <w:name w:val="HTML Code"/>
+    <w:basedOn w:val="Fontepargpadro"/>
+    <w:uiPriority w:val="99"/>
+    <w:semiHidden/>
+    <w:unhideWhenUsed/>
+    <w:rsid w:val="00A43211"/>
+    <w:rPr>
+      <w:rFonts w:ascii="Courier New" w:eastAsia="Times New Roman" w:hAnsi="Courier New" w:cs="Courier New"/>
+      <w:sz w:val="20"/>
+      <w:szCs w:val="20"/>
+    </w:rPr>
+  </w:style>
 </w:styles>
 </file>
 

</xml_diff>

<commit_message>
changes to Notes file
</commit_message>
<xml_diff>
--- a/Notes.docx
+++ b/Notes.docx
@@ -46,6 +46,11 @@
           <w:ilvl w:val="0"/>
           <w:numId w:val="2"/>
         </w:numPr>
+        <w:rPr>
+          <w:rStyle w:val="Hyperlink"/>
+          <w:color w:val="auto"/>
+          <w:u w:val="none"/>
+        </w:rPr>
       </w:pPr>
       <w:hyperlink r:id="rId5" w:history="1">
         <w:r>
@@ -65,6 +70,31 @@
         </w:numPr>
       </w:pPr>
       <w:r>
+        <w:t xml:space="preserve">Menu </w:t>
+      </w:r>
+      <w:r>
+        <w:rPr>
+          <w:b/>
+          <w:bCs/>
+          <w:u w:val="single"/>
+        </w:rPr>
+        <w:t>carrossel</w:t>
+      </w:r>
+      <w:r>
+        <w:t>: checar código e pesquisar</w:t>
+      </w:r>
+      <w:bookmarkStart w:id="0" w:name="_GoBack"/>
+      <w:bookmarkEnd w:id="0"/>
+    </w:p>
+    <w:p>
+      <w:pPr>
+        <w:pStyle w:val="PargrafodaLista"/>
+        <w:numPr>
+          <w:ilvl w:val="0"/>
+          <w:numId w:val="2"/>
+        </w:numPr>
+      </w:pPr>
+      <w:r>
         <w:t xml:space="preserve">uma imagem .svg tem um código por trás, permitindo mais manipulação por parte do </w:t>
       </w:r>
       <w:proofErr w:type="spellStart"/>
@@ -444,6 +474,84 @@
           <w:numId w:val="4"/>
         </w:numPr>
       </w:pPr>
+      <w:proofErr w:type="spellStart"/>
+      <w:r>
+        <w:t>pseudo</w:t>
+      </w:r>
+      <w:proofErr w:type="spellEnd"/>
+      <w:r>
+        <w:t xml:space="preserve"> elementos CSS: </w:t>
+      </w:r>
+      <w:hyperlink r:id="rId6" w:history="1">
+        <w:r>
+          <w:rPr>
+            <w:rStyle w:val="Hyperlink"/>
+          </w:rPr>
+          <w:t>https://developer.mozilla.org/pt-BR/docs/Web/CSS/Pseudo-elements</w:t>
+        </w:r>
+      </w:hyperlink>
+    </w:p>
+    <w:p>
+      <w:pPr>
+        <w:pStyle w:val="PargrafodaLista"/>
+        <w:numPr>
+          <w:ilvl w:val="0"/>
+          <w:numId w:val="4"/>
+        </w:numPr>
+      </w:pPr>
+      <w:proofErr w:type="spellStart"/>
+      <w:r>
+        <w:t>pseudo</w:t>
+      </w:r>
+      <w:proofErr w:type="spellEnd"/>
+      <w:r>
+        <w:t xml:space="preserve"> classes CSS: </w:t>
+      </w:r>
+      <w:hyperlink r:id="rId7" w:history="1">
+        <w:r>
+          <w:rPr>
+            <w:rStyle w:val="Hyperlink"/>
+          </w:rPr>
+          <w:t>https://developer.mozilla.org/pt-BR/docs/Web/CSS/Pseudo-classes</w:t>
+        </w:r>
+      </w:hyperlink>
+    </w:p>
+    <w:p>
+      <w:pPr>
+        <w:pStyle w:val="PargrafodaLista"/>
+        <w:numPr>
+          <w:ilvl w:val="0"/>
+          <w:numId w:val="4"/>
+        </w:numPr>
+      </w:pPr>
+      <w:r>
+        <w:t xml:space="preserve">Note: Observação: Como regra, os dois pontos devem ser usados duas vezes (::) ao invés de uma única vez (:). Isso distingue </w:t>
+      </w:r>
+      <w:proofErr w:type="spellStart"/>
+      <w:r>
+        <w:t>pseudo-classes</w:t>
+      </w:r>
+      <w:proofErr w:type="spellEnd"/>
+      <w:r>
+        <w:t xml:space="preserve"> de </w:t>
+      </w:r>
+      <w:proofErr w:type="spellStart"/>
+      <w:r>
+        <w:t>pseudo-elementos</w:t>
+      </w:r>
+      <w:proofErr w:type="spellEnd"/>
+      <w:r>
+        <w:t>.</w:t>
+      </w:r>
+    </w:p>
+    <w:p>
+      <w:pPr>
+        <w:pStyle w:val="PargrafodaLista"/>
+        <w:numPr>
+          <w:ilvl w:val="0"/>
+          <w:numId w:val="4"/>
+        </w:numPr>
+      </w:pPr>
       <w:r>
         <w:t xml:space="preserve">sobre as </w:t>
       </w:r>
@@ -455,12 +563,10 @@
       <w:r>
         <w:t>, seletores e combinadores CSS:</w:t>
       </w:r>
-      <w:bookmarkStart w:id="0" w:name="_GoBack"/>
-      <w:bookmarkEnd w:id="0"/>
     </w:p>
     <w:tbl>
       <w:tblPr>
-        <w:tblW w:w="9688" w:type="dxa"/>
+        <w:tblW w:w="9718" w:type="dxa"/>
         <w:tblCellSpacing w:w="15" w:type="dxa"/>
         <w:tblInd w:w="-609" w:type="dxa"/>
         <w:tblBorders>
@@ -477,9 +583,9 @@
         <w:tblLook w:val="04A0" w:firstRow="1" w:lastRow="0" w:firstColumn="1" w:lastColumn="0" w:noHBand="0" w:noVBand="1"/>
       </w:tblPr>
       <w:tblGrid>
-        <w:gridCol w:w="828"/>
-        <w:gridCol w:w="5406"/>
-        <w:gridCol w:w="3484"/>
+        <w:gridCol w:w="1042"/>
+        <w:gridCol w:w="5207"/>
+        <w:gridCol w:w="3499"/>
       </w:tblGrid>
       <w:tr>
         <w:trPr>
@@ -489,7 +595,7 @@
         </w:trPr>
         <w:tc>
           <w:tcPr>
-            <w:tcW w:w="768" w:type="dxa"/>
+            <w:tcW w:w="982" w:type="dxa"/>
             <w:shd w:val="clear" w:color="auto" w:fill="F5F5F5"/>
             <w:vAlign w:val="center"/>
             <w:hideMark/>
@@ -526,7 +632,7 @@
         </w:tc>
         <w:tc>
           <w:tcPr>
-            <w:tcW w:w="0" w:type="auto"/>
+            <w:tcW w:w="5177" w:type="dxa"/>
             <w:shd w:val="clear" w:color="auto" w:fill="F5F5F5"/>
             <w:vAlign w:val="center"/>
             <w:hideMark/>
@@ -561,7 +667,7 @@
         </w:tc>
         <w:tc>
           <w:tcPr>
-            <w:tcW w:w="3424" w:type="dxa"/>
+            <w:tcW w:w="3439" w:type="dxa"/>
             <w:shd w:val="clear" w:color="auto" w:fill="F5F5F5"/>
             <w:vAlign w:val="center"/>
             <w:hideMark/>
@@ -602,7 +708,7 @@
         </w:trPr>
         <w:tc>
           <w:tcPr>
-            <w:tcW w:w="768" w:type="dxa"/>
+            <w:tcW w:w="982" w:type="dxa"/>
             <w:shd w:val="clear" w:color="auto" w:fill="FFFFFF"/>
             <w:noWrap/>
             <w:vAlign w:val="center"/>
@@ -645,7 +751,7 @@
         </w:tc>
         <w:tc>
           <w:tcPr>
-            <w:tcW w:w="0" w:type="auto"/>
+            <w:tcW w:w="5177" w:type="dxa"/>
             <w:shd w:val="clear" w:color="auto" w:fill="FFFFFF"/>
             <w:noWrap/>
             <w:vAlign w:val="center"/>
@@ -676,7 +782,7 @@
         </w:tc>
         <w:tc>
           <w:tcPr>
-            <w:tcW w:w="3424" w:type="dxa"/>
+            <w:tcW w:w="3439" w:type="dxa"/>
             <w:shd w:val="clear" w:color="auto" w:fill="FFFFFF"/>
             <w:noWrap/>
             <w:vAlign w:val="center"/>
@@ -713,7 +819,7 @@
         </w:trPr>
         <w:tc>
           <w:tcPr>
-            <w:tcW w:w="768" w:type="dxa"/>
+            <w:tcW w:w="982" w:type="dxa"/>
             <w:shd w:val="clear" w:color="auto" w:fill="FFFFFF"/>
             <w:noWrap/>
             <w:vAlign w:val="center"/>
@@ -756,7 +862,7 @@
         </w:tc>
         <w:tc>
           <w:tcPr>
-            <w:tcW w:w="0" w:type="auto"/>
+            <w:tcW w:w="5177" w:type="dxa"/>
             <w:shd w:val="clear" w:color="auto" w:fill="FFFFFF"/>
             <w:noWrap/>
             <w:vAlign w:val="center"/>
@@ -787,7 +893,7 @@
         </w:tc>
         <w:tc>
           <w:tcPr>
-            <w:tcW w:w="3424" w:type="dxa"/>
+            <w:tcW w:w="3439" w:type="dxa"/>
             <w:shd w:val="clear" w:color="auto" w:fill="FFFFFF"/>
             <w:noWrap/>
             <w:vAlign w:val="center"/>
@@ -824,7 +930,7 @@
         </w:trPr>
         <w:tc>
           <w:tcPr>
-            <w:tcW w:w="768" w:type="dxa"/>
+            <w:tcW w:w="982" w:type="dxa"/>
             <w:shd w:val="clear" w:color="auto" w:fill="FFFFFF"/>
             <w:noWrap/>
             <w:vAlign w:val="center"/>
@@ -867,7 +973,7 @@
         </w:tc>
         <w:tc>
           <w:tcPr>
-            <w:tcW w:w="0" w:type="auto"/>
+            <w:tcW w:w="5177" w:type="dxa"/>
             <w:shd w:val="clear" w:color="auto" w:fill="FFFFFF"/>
             <w:noWrap/>
             <w:vAlign w:val="center"/>
@@ -898,7 +1004,7 @@
         </w:tc>
         <w:tc>
           <w:tcPr>
-            <w:tcW w:w="3424" w:type="dxa"/>
+            <w:tcW w:w="3439" w:type="dxa"/>
             <w:shd w:val="clear" w:color="auto" w:fill="FFFFFF"/>
             <w:noWrap/>
             <w:vAlign w:val="center"/>
@@ -935,7 +1041,7 @@
         </w:trPr>
         <w:tc>
           <w:tcPr>
-            <w:tcW w:w="768" w:type="dxa"/>
+            <w:tcW w:w="982" w:type="dxa"/>
             <w:shd w:val="clear" w:color="auto" w:fill="FFFFFF"/>
             <w:noWrap/>
             <w:vAlign w:val="center"/>
@@ -966,7 +1072,7 @@
         </w:tc>
         <w:tc>
           <w:tcPr>
-            <w:tcW w:w="0" w:type="auto"/>
+            <w:tcW w:w="5177" w:type="dxa"/>
             <w:shd w:val="clear" w:color="auto" w:fill="FFFFFF"/>
             <w:noWrap/>
             <w:vAlign w:val="center"/>
@@ -997,7 +1103,7 @@
         </w:tc>
         <w:tc>
           <w:tcPr>
-            <w:tcW w:w="3424" w:type="dxa"/>
+            <w:tcW w:w="3439" w:type="dxa"/>
             <w:shd w:val="clear" w:color="auto" w:fill="FFFFFF"/>
             <w:noWrap/>
             <w:vAlign w:val="center"/>
@@ -1067,7 +1173,7 @@
         </w:trPr>
         <w:tc>
           <w:tcPr>
-            <w:tcW w:w="768" w:type="dxa"/>
+            <w:tcW w:w="982" w:type="dxa"/>
             <w:shd w:val="clear" w:color="auto" w:fill="FFFFFF"/>
             <w:noWrap/>
             <w:vAlign w:val="center"/>
@@ -1110,7 +1216,7 @@
         </w:tc>
         <w:tc>
           <w:tcPr>
-            <w:tcW w:w="0" w:type="auto"/>
+            <w:tcW w:w="5177" w:type="dxa"/>
             <w:shd w:val="clear" w:color="auto" w:fill="FFFFFF"/>
             <w:noWrap/>
             <w:vAlign w:val="center"/>
@@ -1141,7 +1247,7 @@
         </w:tc>
         <w:tc>
           <w:tcPr>
-            <w:tcW w:w="3424" w:type="dxa"/>
+            <w:tcW w:w="3439" w:type="dxa"/>
             <w:shd w:val="clear" w:color="auto" w:fill="FFFFFF"/>
             <w:noWrap/>
             <w:vAlign w:val="center"/>
@@ -1699,6 +1805,7 @@
           <w:right w:val="single" w:sz="6" w:space="0" w:color="DDDDDD"/>
         </w:tblBorders>
         <w:shd w:val="clear" w:color="auto" w:fill="FFFFFF"/>
+        <w:tblLayout w:type="fixed"/>
         <w:tblCellMar>
           <w:left w:w="0" w:type="dxa"/>
           <w:right w:w="0" w:type="dxa"/>
@@ -1706,8 +1813,8 @@
         <w:tblLook w:val="04A0" w:firstRow="1" w:lastRow="0" w:firstColumn="1" w:lastColumn="0" w:noHBand="0" w:noVBand="1"/>
       </w:tblPr>
       <w:tblGrid>
-        <w:gridCol w:w="650"/>
-        <w:gridCol w:w="5631"/>
+        <w:gridCol w:w="1277"/>
+        <w:gridCol w:w="5004"/>
         <w:gridCol w:w="2499"/>
       </w:tblGrid>
       <w:tr>
@@ -1717,7 +1824,7 @@
         </w:trPr>
         <w:tc>
           <w:tcPr>
-            <w:tcW w:w="876" w:type="dxa"/>
+            <w:tcW w:w="1232" w:type="dxa"/>
             <w:shd w:val="clear" w:color="auto" w:fill="F5F5F5"/>
             <w:vAlign w:val="center"/>
             <w:hideMark/>
@@ -1736,13 +1843,14 @@
                 <w:rStyle w:val="Forte"/>
                 <w:color w:val="222222"/>
               </w:rPr>
+              <w:lastRenderedPageBreak/>
               <w:t>Combinador</w:t>
             </w:r>
           </w:p>
         </w:tc>
         <w:tc>
           <w:tcPr>
-            <w:tcW w:w="0" w:type="auto"/>
+            <w:tcW w:w="4974" w:type="dxa"/>
             <w:shd w:val="clear" w:color="auto" w:fill="F5F5F5"/>
             <w:vAlign w:val="center"/>
             <w:hideMark/>
@@ -1767,7 +1875,7 @@
         </w:tc>
         <w:tc>
           <w:tcPr>
-            <w:tcW w:w="0" w:type="auto"/>
+            <w:tcW w:w="2454" w:type="dxa"/>
             <w:shd w:val="clear" w:color="auto" w:fill="F5F5F5"/>
             <w:vAlign w:val="center"/>
             <w:hideMark/>
@@ -1797,7 +1905,7 @@
         </w:trPr>
         <w:tc>
           <w:tcPr>
-            <w:tcW w:w="876" w:type="dxa"/>
+            <w:tcW w:w="1232" w:type="dxa"/>
             <w:shd w:val="clear" w:color="auto" w:fill="FFFFFF"/>
             <w:noWrap/>
             <w:vAlign w:val="center"/>
@@ -1819,7 +1927,7 @@
         </w:tc>
         <w:tc>
           <w:tcPr>
-            <w:tcW w:w="0" w:type="auto"/>
+            <w:tcW w:w="4974" w:type="dxa"/>
             <w:shd w:val="clear" w:color="auto" w:fill="FFFFFF"/>
             <w:noWrap/>
             <w:vAlign w:val="center"/>
@@ -1841,7 +1949,7 @@
         </w:tc>
         <w:tc>
           <w:tcPr>
-            <w:tcW w:w="0" w:type="auto"/>
+            <w:tcW w:w="2454" w:type="dxa"/>
             <w:shd w:val="clear" w:color="auto" w:fill="FFFFFF"/>
             <w:noWrap/>
             <w:vAlign w:val="center"/>
@@ -1890,7 +1998,7 @@
         </w:trPr>
         <w:tc>
           <w:tcPr>
-            <w:tcW w:w="876" w:type="dxa"/>
+            <w:tcW w:w="1232" w:type="dxa"/>
             <w:shd w:val="clear" w:color="auto" w:fill="FFFFFF"/>
             <w:noWrap/>
             <w:vAlign w:val="center"/>
@@ -1912,7 +2020,7 @@
         </w:tc>
         <w:tc>
           <w:tcPr>
-            <w:tcW w:w="0" w:type="auto"/>
+            <w:tcW w:w="4974" w:type="dxa"/>
             <w:shd w:val="clear" w:color="auto" w:fill="FFFFFF"/>
             <w:noWrap/>
             <w:vAlign w:val="center"/>
@@ -1934,7 +2042,7 @@
         </w:tc>
         <w:tc>
           <w:tcPr>
-            <w:tcW w:w="0" w:type="auto"/>
+            <w:tcW w:w="2454" w:type="dxa"/>
             <w:shd w:val="clear" w:color="auto" w:fill="FFFFFF"/>
             <w:noWrap/>
             <w:vAlign w:val="center"/>
@@ -1983,7 +2091,7 @@
         </w:trPr>
         <w:tc>
           <w:tcPr>
-            <w:tcW w:w="876" w:type="dxa"/>
+            <w:tcW w:w="1232" w:type="dxa"/>
             <w:shd w:val="clear" w:color="auto" w:fill="FFFFFF"/>
             <w:noWrap/>
             <w:vAlign w:val="center"/>
@@ -1999,14 +2107,13 @@
               <w:rPr>
                 <w:color w:val="222222"/>
               </w:rPr>
-              <w:lastRenderedPageBreak/>
               <w:t>&gt;</w:t>
             </w:r>
           </w:p>
         </w:tc>
         <w:tc>
           <w:tcPr>
-            <w:tcW w:w="0" w:type="auto"/>
+            <w:tcW w:w="4974" w:type="dxa"/>
             <w:shd w:val="clear" w:color="auto" w:fill="FFFFFF"/>
             <w:noWrap/>
             <w:vAlign w:val="center"/>
@@ -2028,7 +2135,7 @@
         </w:tc>
         <w:tc>
           <w:tcPr>
-            <w:tcW w:w="0" w:type="auto"/>
+            <w:tcW w:w="2454" w:type="dxa"/>
             <w:shd w:val="clear" w:color="auto" w:fill="FFFFFF"/>
             <w:noWrap/>
             <w:vAlign w:val="center"/>
@@ -2086,7 +2193,7 @@
           <w:szCs w:val="21"/>
         </w:rPr>
       </w:pPr>
-      <w:hyperlink r:id="rId6" w:tgtFrame="_blank" w:history="1">
+      <w:hyperlink r:id="rId8" w:tgtFrame="_blank" w:history="1">
         <w:r>
           <w:rPr>
             <w:rStyle w:val="Hyperlink"/>
@@ -2102,7 +2209,7 @@
           <w:t> DISCUTIR NO FORUM</w:t>
         </w:r>
       </w:hyperlink>
-      <w:hyperlink r:id="rId7" w:history="1">
+      <w:hyperlink r:id="rId9" w:history="1">
         <w:r>
           <w:rPr>
             <w:rStyle w:val="Hyperlink"/>

</xml_diff>